<commit_message>
modification du diagramme de déploiement et du cahier des spécifications techniques
</commit_message>
<xml_diff>
--- a/spécifications techniques.docx
+++ b/spécifications techniques.docx
@@ -98,6 +98,142 @@
               <w:sz w:val="2"/>
             </w:rPr>
           </w:pPr>
+          <w:r>
+            <w:rPr>
+              <w:noProof/>
+            </w:rPr>
+            <mc:AlternateContent>
+              <mc:Choice Requires="wps">
+                <w:drawing>
+                  <wp:anchor distT="0" distB="0" distL="114300" distR="114300" simplePos="0" relativeHeight="251906048" behindDoc="0" locked="0" layoutInCell="1" allowOverlap="1" wp14:anchorId="6F2E1C30" wp14:editId="19659898">
+                    <wp:simplePos x="0" y="0"/>
+                    <wp:positionH relativeFrom="column">
+                      <wp:posOffset>-635</wp:posOffset>
+                    </wp:positionH>
+                    <wp:positionV relativeFrom="paragraph">
+                      <wp:posOffset>2085975</wp:posOffset>
+                    </wp:positionV>
+                    <wp:extent cx="4125595" cy="588010"/>
+                    <wp:effectExtent l="0" t="0" r="0" b="2540"/>
+                    <wp:wrapSquare wrapText="bothSides"/>
+                    <wp:docPr id="83" name="Zone de texte 83"/>
+                    <wp:cNvGraphicFramePr/>
+                    <a:graphic xmlns:a="http://schemas.openxmlformats.org/drawingml/2006/main">
+                      <a:graphicData uri="http://schemas.microsoft.com/office/word/2010/wordprocessingShape">
+                        <wps:wsp>
+                          <wps:cNvSpPr txBox="1"/>
+                          <wps:spPr>
+                            <a:xfrm>
+                              <a:off x="0" y="0"/>
+                              <a:ext cx="4125595" cy="588010"/>
+                            </a:xfrm>
+                            <a:prstGeom prst="rect">
+                              <a:avLst/>
+                            </a:prstGeom>
+                            <a:noFill/>
+                            <a:ln>
+                              <a:noFill/>
+                            </a:ln>
+                            <a:effectLst/>
+                            <a:extLst>
+                              <a:ext uri="{C572A759-6A51-4108-AA02-DFA0A04FC94B}">
+                                <ma14:wrappingTextBoxFlag xmlns:ma14="http://schemas.microsoft.com/office/mac/drawingml/2011/main" xmlns:w="http://schemas.openxmlformats.org/wordprocessingml/2006/main" xmlns:w10="urn:schemas-microsoft-com:office:word" xmlns:v="urn:schemas-microsoft-com:vml" xmlns:o="urn:schemas-microsoft-com:office:office" xmlns:mv="urn:schemas-microsoft-com:mac:vml" xmlns:mo="http://schemas.microsoft.com/office/mac/office/2008/main" xmlns=""/>
+                              </a:ext>
+                            </a:extLst>
+                          </wps:spPr>
+                          <wps:style>
+                            <a:lnRef idx="0">
+                              <a:schemeClr val="accent1"/>
+                            </a:lnRef>
+                            <a:fillRef idx="0">
+                              <a:schemeClr val="accent1"/>
+                            </a:fillRef>
+                            <a:effectRef idx="0">
+                              <a:schemeClr val="accent1"/>
+                            </a:effectRef>
+                            <a:fontRef idx="minor">
+                              <a:schemeClr val="dk1"/>
+                            </a:fontRef>
+                          </wps:style>
+                          <wps:txbx>
+                            <w:txbxContent>
+                              <w:p>
+                                <w:pPr>
+                                  <w:rPr>
+                                    <w:rFonts w:ascii="Gill Sans MT" w:hAnsi="Gill Sans MT"/>
+                                    <w:color w:val="0070C0"/>
+                                    <w:sz w:val="32"/>
+                                    <w:szCs w:val="32"/>
+                                  </w:rPr>
+                                </w:pPr>
+                                <w:r>
+                                  <w:rPr>
+                                    <w:rFonts w:ascii="Gill Sans MT" w:hAnsi="Gill Sans MT"/>
+                                    <w:b/>
+                                    <w:color w:val="0070C0"/>
+                                    <w:sz w:val="32"/>
+                                    <w:szCs w:val="32"/>
+                                  </w:rPr>
+                                  <w:t>SPECIFICATIONS TECHNIQUES</w:t>
+                                </w:r>
+                              </w:p>
+                            </w:txbxContent>
+                          </wps:txbx>
+                          <wps:bodyPr rot="0" spcFirstLastPara="0" vertOverflow="overflow" horzOverflow="overflow" vert="horz" wrap="square" lIns="91440" tIns="45720" rIns="91440" bIns="45720" numCol="1" spcCol="0" rtlCol="0" fromWordArt="0" anchor="t" anchorCtr="0" forceAA="0" compatLnSpc="1">
+                            <a:prstTxWarp prst="textNoShape">
+                              <a:avLst/>
+                            </a:prstTxWarp>
+                            <a:noAutofit/>
+                          </wps:bodyPr>
+                        </wps:wsp>
+                      </a:graphicData>
+                    </a:graphic>
+                    <wp14:sizeRelH relativeFrom="margin">
+                      <wp14:pctWidth>0</wp14:pctWidth>
+                    </wp14:sizeRelH>
+                    <wp14:sizeRelV relativeFrom="margin">
+                      <wp14:pctHeight>0</wp14:pctHeight>
+                    </wp14:sizeRelV>
+                  </wp:anchor>
+                </w:drawing>
+              </mc:Choice>
+              <mc:Fallback>
+                <w:pict>
+                  <v:shapetype w14:anchorId="6F2E1C30" id="_x0000_t202" coordsize="21600,21600" o:spt="202" path="m,l,21600r21600,l21600,xe">
+                    <v:stroke joinstyle="miter"/>
+                    <v:path gradientshapeok="t" o:connecttype="rect"/>
+                  </v:shapetype>
+                  <v:shape id="Zone de texte 83" o:spid="_x0000_s1026" type="#_x0000_t202" style="position:absolute;margin-left:-.05pt;margin-top:164.25pt;width:324.85pt;height:46.3pt;z-index:251906048;visibility:visible;mso-wrap-style:square;mso-width-percent:0;mso-height-percent:0;mso-wrap-distance-left:9pt;mso-wrap-distance-top:0;mso-wrap-distance-right:9pt;mso-wrap-distance-bottom:0;mso-position-horizontal:absolute;mso-position-horizontal-relative:text;mso-position-vertical:absolute;mso-position-vertical-relative:text;mso-width-percent:0;mso-height-percent:0;mso-width-relative:margin;mso-height-relative:margin;v-text-anchor:top" o:gfxdata="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" filled="f" stroked="f">
+                    <v:textbox>
+                      <w:txbxContent>
+                        <w:p>
+                          <w:pPr>
+                            <w:rPr>
+                              <w:rFonts w:ascii="Gill Sans MT" w:hAnsi="Gill Sans MT"/>
+                              <w:color w:val="0070C0"/>
+                              <w:sz w:val="32"/>
+                              <w:szCs w:val="32"/>
+                            </w:rPr>
+                          </w:pPr>
+                          <w:r>
+                            <w:rPr>
+                              <w:rFonts w:ascii="Gill Sans MT" w:hAnsi="Gill Sans MT"/>
+                              <w:b/>
+                              <w:color w:val="0070C0"/>
+                              <w:sz w:val="32"/>
+                              <w:szCs w:val="32"/>
+                            </w:rPr>
+                            <w:t>SPECIFICATIONS TECHNIQUES</w:t>
+                          </w:r>
+                        </w:p>
+                      </w:txbxContent>
+                    </v:textbox>
+                    <w10:wrap type="square"/>
+                  </v:shape>
+                </w:pict>
+              </mc:Fallback>
+            </mc:AlternateContent>
+          </w:r>
           <w:r>
             <w:rPr>
               <w:noProof/>
@@ -252,11 +388,7 @@
               </mc:Choice>
               <mc:Fallback>
                 <w:pict>
-                  <v:shapetype w14:anchorId="1000ED1C" id="_x0000_t202" coordsize="21600,21600" o:spt="202" path="m,l,21600r21600,l21600,xe">
-                    <v:stroke joinstyle="miter"/>
-                    <v:path gradientshapeok="t" o:connecttype="rect"/>
-                  </v:shapetype>
-                  <v:shape id="Zone de texte 90" o:spid="_x0000_s1026" type="#_x0000_t202" style="position:absolute;margin-left:312.4pt;margin-top:688.45pt;width:197.25pt;height:45.75pt;z-index:251910144;visibility:visible;mso-wrap-style:square;mso-height-percent:0;mso-wrap-distance-left:9pt;mso-wrap-distance-top:0;mso-wrap-distance-right:9pt;mso-wrap-distance-bottom:0;mso-position-horizontal:absolute;mso-position-horizontal-relative:text;mso-position-vertical:absolute;mso-position-vertical-relative:text;mso-height-percent:0;mso-height-relative:margin;v-text-anchor:top" o:gfxdata="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" fillcolor="white [3201]" strokecolor="white [3212]" strokeweight=".5pt">
+                  <v:shape w14:anchorId="1000ED1C" id="Zone de texte 90" o:spid="_x0000_s1027" type="#_x0000_t202" style="position:absolute;margin-left:312.4pt;margin-top:688.45pt;width:197.25pt;height:45.75pt;z-index:251910144;visibility:visible;mso-wrap-style:square;mso-height-percent:0;mso-wrap-distance-left:9pt;mso-wrap-distance-top:0;mso-wrap-distance-right:9pt;mso-wrap-distance-bottom:0;mso-position-horizontal:absolute;mso-position-horizontal-relative:text;mso-position-vertical:absolute;mso-position-vertical-relative:text;mso-height-percent:0;mso-height-relative:margin;v-text-anchor:top" o:gfxdata="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" fillcolor="white [3201]" strokecolor="white [3212]" strokeweight=".5pt">
                     <v:textbox>
                       <w:txbxContent>
                         <w:p>
@@ -365,7 +497,7 @@
             <mc:AlternateContent>
               <mc:Choice Requires="wps">
                 <w:drawing>
-                  <wp:anchor distT="0" distB="0" distL="114300" distR="114300" simplePos="0" relativeHeight="251904000" behindDoc="0" locked="0" layoutInCell="1" allowOverlap="1" wp14:anchorId="659F55A7" wp14:editId="0F7BF1AE">
+                  <wp:anchor distT="0" distB="0" distL="114300" distR="114300" simplePos="0" relativeHeight="251904000" behindDoc="0" locked="0" layoutInCell="1" allowOverlap="1" wp14:anchorId="659F55A7" wp14:editId="11F5F7AA">
                     <wp:simplePos x="0" y="0"/>
                     <wp:positionH relativeFrom="column">
                       <wp:posOffset>-71755</wp:posOffset>
@@ -397,141 +529,7 @@
                             <a:effectLst/>
                             <a:extLst>
                               <a:ext uri="{C572A759-6A51-4108-AA02-DFA0A04FC94B}">
-                                <ma14:wrappingTextBoxFlag xmlns="" xmlns:mo="http://schemas.microsoft.com/office/mac/office/2008/main" xmlns:mv="urn:schemas-microsoft-com:mac:vml" xmlns:o="urn:schemas-microsoft-com:office:office" xmlns:v="urn:schemas-microsoft-com:vml" xmlns:w10="urn:schemas-microsoft-com:office:word" xmlns:w="http://schemas.openxmlformats.org/wordprocessingml/2006/main" xmlns:ma14="http://schemas.microsoft.com/office/mac/drawingml/2011/main"/>
-                              </a:ext>
-                            </a:extLst>
-                          </wps:spPr>
-                          <wps:style>
-                            <a:lnRef idx="0">
-                              <a:schemeClr val="accent1"/>
-                            </a:lnRef>
-                            <a:fillRef idx="0">
-                              <a:schemeClr val="accent1"/>
-                            </a:fillRef>
-                            <a:effectRef idx="0">
-                              <a:schemeClr val="accent1"/>
-                            </a:effectRef>
-                            <a:fontRef idx="minor">
-                              <a:schemeClr val="dk1"/>
-                            </a:fontRef>
-                          </wps:style>
-                          <wps:txbx>
-                            <w:txbxContent>
-                              <w:p>
-                                <w:pPr>
-                                  <w:rPr>
-                                    <w:rFonts w:ascii="Gill Sans MT" w:hAnsi="Gill Sans MT"/>
-                                    <w:b/>
-                                    <w:color w:val="0070C0"/>
-                                    <w:sz w:val="60"/>
-                                    <w:szCs w:val="60"/>
-                                  </w:rPr>
-                                </w:pPr>
-                                <w:r>
-                                  <w:rPr>
-                                    <w:rFonts w:ascii="Gill Sans MT" w:hAnsi="Gill Sans MT"/>
-                                    <w:b/>
-                                    <w:color w:val="0070C0"/>
-                                    <w:sz w:val="60"/>
-                                    <w:szCs w:val="60"/>
-                                  </w:rPr>
-                                  <w:t>SPECIFICATIONS TECHNIQUES</w:t>
-                                </w:r>
-                              </w:p>
-                            </w:txbxContent>
-                          </wps:txbx>
-                          <wps:bodyPr rot="0" spcFirstLastPara="0" vertOverflow="overflow" horzOverflow="overflow" vert="horz" wrap="square" lIns="91440" tIns="45720" rIns="91440" bIns="45720" numCol="1" spcCol="0" rtlCol="0" fromWordArt="0" anchor="t" anchorCtr="0" forceAA="0" compatLnSpc="1">
-                            <a:prstTxWarp prst="textNoShape">
-                              <a:avLst/>
-                            </a:prstTxWarp>
-                            <a:noAutofit/>
-                          </wps:bodyPr>
-                        </wps:wsp>
-                      </a:graphicData>
-                    </a:graphic>
-                    <wp14:sizeRelH relativeFrom="margin">
-                      <wp14:pctWidth>0</wp14:pctWidth>
-                    </wp14:sizeRelH>
-                    <wp14:sizeRelV relativeFrom="margin">
-                      <wp14:pctHeight>0</wp14:pctHeight>
-                    </wp14:sizeRelV>
-                  </wp:anchor>
-                </w:drawing>
-              </mc:Choice>
-              <mc:Fallback>
-                <w:pict>
-                  <v:shape w14:anchorId="659F55A7" id="Zone de texte 81" o:spid="_x0000_s1027" type="#_x0000_t202" style="position:absolute;margin-left:-5.65pt;margin-top:85.2pt;width:309.5pt;height:114pt;z-index:251904000;visibility:visible;mso-wrap-style:square;mso-width-percent:0;mso-height-percent:0;mso-wrap-distance-left:9pt;mso-wrap-distance-top:0;mso-wrap-distance-right:9pt;mso-wrap-distance-bottom:0;mso-position-horizontal:absolute;mso-position-horizontal-relative:text;mso-position-vertical:absolute;mso-position-vertical-relative:text;mso-width-percent:0;mso-height-percent:0;mso-width-relative:margin;mso-height-relative:margin;v-text-anchor:top" o:gfxdata="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" filled="f" stroked="f">
-                    <v:textbox>
-                      <w:txbxContent>
-                        <w:p>
-                          <w:pPr>
-                            <w:rPr>
-                              <w:rFonts w:ascii="Gill Sans MT" w:hAnsi="Gill Sans MT"/>
-                              <w:b/>
-                              <w:color w:val="0070C0"/>
-                              <w:sz w:val="60"/>
-                              <w:szCs w:val="60"/>
-                            </w:rPr>
-                          </w:pPr>
-                          <w:r>
-                            <w:rPr>
-                              <w:rFonts w:ascii="Gill Sans MT" w:hAnsi="Gill Sans MT"/>
-                              <w:b/>
-                              <w:color w:val="0070C0"/>
-                              <w:sz w:val="60"/>
-                              <w:szCs w:val="60"/>
-                            </w:rPr>
-                            <w:t>SPECIFICATIONS TECHNIQUES</w:t>
-                          </w:r>
-                        </w:p>
-                      </w:txbxContent>
-                    </v:textbox>
-                    <w10:wrap type="square"/>
-                  </v:shape>
-                </w:pict>
-              </mc:Fallback>
-            </mc:AlternateContent>
-          </w:r>
-          <w:r>
-            <w:rPr>
-              <w:noProof/>
-            </w:rPr>
-            <mc:AlternateContent>
-              <mc:Choice Requires="wps">
-                <w:drawing>
-                  <wp:anchor distT="0" distB="0" distL="114300" distR="114300" simplePos="0" relativeHeight="251906048" behindDoc="0" locked="0" layoutInCell="1" allowOverlap="1" wp14:anchorId="6F2E1C30" wp14:editId="63A8D700">
-                    <wp:simplePos x="0" y="0"/>
-                    <wp:positionH relativeFrom="column">
-                      <wp:posOffset>1905</wp:posOffset>
-                    </wp:positionH>
-                    <wp:positionV relativeFrom="paragraph">
-                      <wp:posOffset>2259965</wp:posOffset>
-                    </wp:positionV>
-                    <wp:extent cx="3414395" cy="414655"/>
-                    <wp:effectExtent l="0" t="0" r="0" b="4445"/>
-                    <wp:wrapSquare wrapText="bothSides"/>
-                    <wp:docPr id="83" name="Zone de texte 83"/>
-                    <wp:cNvGraphicFramePr/>
-                    <a:graphic xmlns:a="http://schemas.openxmlformats.org/drawingml/2006/main">
-                      <a:graphicData uri="http://schemas.microsoft.com/office/word/2010/wordprocessingShape">
-                        <wps:wsp>
-                          <wps:cNvSpPr txBox="1"/>
-                          <wps:spPr>
-                            <a:xfrm>
-                              <a:off x="0" y="0"/>
-                              <a:ext cx="3414395" cy="414655"/>
-                            </a:xfrm>
-                            <a:prstGeom prst="rect">
-                              <a:avLst/>
-                            </a:prstGeom>
-                            <a:noFill/>
-                            <a:ln>
-                              <a:noFill/>
-                            </a:ln>
-                            <a:effectLst/>
-                            <a:extLst>
-                              <a:ext uri="{C572A759-6A51-4108-AA02-DFA0A04FC94B}">
-                                <ma14:wrappingTextBoxFlag xmlns="" xmlns:mo="http://schemas.microsoft.com/office/mac/office/2008/main" xmlns:mv="urn:schemas-microsoft-com:mac:vml" xmlns:o="urn:schemas-microsoft-com:office:office" xmlns:v="urn:schemas-microsoft-com:vml" xmlns:w10="urn:schemas-microsoft-com:office:word" xmlns:w="http://schemas.openxmlformats.org/wordprocessingml/2006/main" xmlns:ma14="http://schemas.microsoft.com/office/mac/drawingml/2011/main"/>
+                                <ma14:wrappingTextBoxFlag xmlns:ma14="http://schemas.microsoft.com/office/mac/drawingml/2011/main" xmlns:w="http://schemas.openxmlformats.org/wordprocessingml/2006/main" xmlns:w10="urn:schemas-microsoft-com:office:word" xmlns:v="urn:schemas-microsoft-com:vml" xmlns:o="urn:schemas-microsoft-com:office:office" xmlns:mv="urn:schemas-microsoft-com:mac:vml" xmlns:mo="http://schemas.microsoft.com/office/mac/office/2008/main" xmlns=""/>
                               </a:ext>
                             </a:extLst>
                           </wps:spPr>
@@ -556,19 +554,30 @@
                                   <w:rPr>
                                     <w:rFonts w:ascii="Gill Sans MT" w:hAnsi="Gill Sans MT"/>
                                     <w:color w:val="0070C0"/>
-                                    <w:sz w:val="34"/>
-                                    <w:szCs w:val="34"/>
+                                    <w:sz w:val="96"/>
+                                    <w:szCs w:val="96"/>
                                   </w:rPr>
                                 </w:pPr>
                                 <w:r>
                                   <w:rPr>
                                     <w:rFonts w:ascii="Gill Sans MT" w:hAnsi="Gill Sans MT"/>
                                     <w:color w:val="0070C0"/>
-                                    <w:sz w:val="34"/>
-                                    <w:szCs w:val="34"/>
+                                    <w:sz w:val="96"/>
+                                    <w:szCs w:val="96"/>
                                   </w:rPr>
                                   <w:t>OC-Pizza</w:t>
                                 </w:r>
+                              </w:p>
+                              <w:p>
+                                <w:pPr>
+                                  <w:rPr>
+                                    <w:rFonts w:ascii="Gill Sans MT" w:hAnsi="Gill Sans MT"/>
+                                    <w:b/>
+                                    <w:color w:val="0070C0"/>
+                                    <w:sz w:val="60"/>
+                                    <w:szCs w:val="60"/>
+                                  </w:rPr>
+                                </w:pPr>
                               </w:p>
                             </w:txbxContent>
                           </wps:txbx>
@@ -592,7 +601,7 @@
               </mc:Choice>
               <mc:Fallback>
                 <w:pict>
-                  <v:shape w14:anchorId="6F2E1C30" id="Zone de texte 83" o:spid="_x0000_s1028" type="#_x0000_t202" style="position:absolute;margin-left:.15pt;margin-top:177.95pt;width:268.85pt;height:32.65pt;z-index:251906048;visibility:visible;mso-wrap-style:square;mso-width-percent:0;mso-height-percent:0;mso-wrap-distance-left:9pt;mso-wrap-distance-top:0;mso-wrap-distance-right:9pt;mso-wrap-distance-bottom:0;mso-position-horizontal:absolute;mso-position-horizontal-relative:text;mso-position-vertical:absolute;mso-position-vertical-relative:text;mso-width-percent:0;mso-height-percent:0;mso-width-relative:margin;mso-height-relative:margin;v-text-anchor:top" o:gfxdata="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" filled="f" stroked="f">
+                  <v:shape w14:anchorId="659F55A7" id="Zone de texte 81" o:spid="_x0000_s1028" type="#_x0000_t202" style="position:absolute;margin-left:-5.65pt;margin-top:85.2pt;width:309.5pt;height:114pt;z-index:251904000;visibility:visible;mso-wrap-style:square;mso-width-percent:0;mso-height-percent:0;mso-wrap-distance-left:9pt;mso-wrap-distance-top:0;mso-wrap-distance-right:9pt;mso-wrap-distance-bottom:0;mso-position-horizontal:absolute;mso-position-horizontal-relative:text;mso-position-vertical:absolute;mso-position-vertical-relative:text;mso-width-percent:0;mso-height-percent:0;mso-width-relative:margin;mso-height-relative:margin;v-text-anchor:top" o:gfxdata="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" filled="f" stroked="f">
                     <v:textbox>
                       <w:txbxContent>
                         <w:p>
@@ -600,19 +609,30 @@
                             <w:rPr>
                               <w:rFonts w:ascii="Gill Sans MT" w:hAnsi="Gill Sans MT"/>
                               <w:color w:val="0070C0"/>
-                              <w:sz w:val="34"/>
-                              <w:szCs w:val="34"/>
+                              <w:sz w:val="96"/>
+                              <w:szCs w:val="96"/>
                             </w:rPr>
                           </w:pPr>
                           <w:r>
                             <w:rPr>
                               <w:rFonts w:ascii="Gill Sans MT" w:hAnsi="Gill Sans MT"/>
                               <w:color w:val="0070C0"/>
-                              <w:sz w:val="34"/>
-                              <w:szCs w:val="34"/>
+                              <w:sz w:val="96"/>
+                              <w:szCs w:val="96"/>
                             </w:rPr>
                             <w:t>OC-Pizza</w:t>
                           </w:r>
+                        </w:p>
+                        <w:p>
+                          <w:pPr>
+                            <w:rPr>
+                              <w:rFonts w:ascii="Gill Sans MT" w:hAnsi="Gill Sans MT"/>
+                              <w:b/>
+                              <w:color w:val="0070C0"/>
+                              <w:sz w:val="60"/>
+                              <w:szCs w:val="60"/>
+                            </w:rPr>
+                          </w:pPr>
                         </w:p>
                       </w:txbxContent>
                     </v:textbox>
@@ -632,9 +652,6 @@
         <w:p>
           <w:pPr>
             <w:pStyle w:val="TM1"/>
-            <w:tabs>
-              <w:tab w:val="right" w:leader="dot" w:pos="9062"/>
-            </w:tabs>
             <w:rPr>
               <w:rFonts w:cstheme="minorBidi"/>
               <w:noProof/>
@@ -658,8 +675,6 @@
               </w:rPr>
               <w:t>Introduction</w:t>
             </w:r>
-            <w:bookmarkStart w:id="0" w:name="_GoBack"/>
-            <w:bookmarkEnd w:id="0"/>
             <w:r>
               <w:rPr>
                 <w:noProof/>
@@ -673,9 +688,6 @@
         <w:p>
           <w:pPr>
             <w:pStyle w:val="TM1"/>
-            <w:tabs>
-              <w:tab w:val="right" w:leader="dot" w:pos="9062"/>
-            </w:tabs>
             <w:rPr>
               <w:rFonts w:cstheme="minorBidi"/>
               <w:noProof/>
@@ -766,9 +778,6 @@
         <w:p>
           <w:pPr>
             <w:pStyle w:val="TM1"/>
-            <w:tabs>
-              <w:tab w:val="right" w:leader="dot" w:pos="9062"/>
-            </w:tabs>
             <w:rPr>
               <w:rFonts w:cstheme="minorBidi"/>
               <w:noProof/>
@@ -827,9 +836,6 @@
         <w:p>
           <w:pPr>
             <w:pStyle w:val="TM1"/>
-            <w:tabs>
-              <w:tab w:val="right" w:leader="dot" w:pos="9062"/>
-            </w:tabs>
             <w:rPr>
               <w:rFonts w:cstheme="minorBidi"/>
               <w:noProof/>
@@ -984,9 +990,6 @@
         <w:p>
           <w:pPr>
             <w:pStyle w:val="TM1"/>
-            <w:tabs>
-              <w:tab w:val="right" w:leader="dot" w:pos="9062"/>
-            </w:tabs>
             <w:rPr>
               <w:rFonts w:cstheme="minorBidi"/>
               <w:noProof/>
@@ -1045,9 +1048,6 @@
         <w:p>
           <w:pPr>
             <w:pStyle w:val="TM1"/>
-            <w:tabs>
-              <w:tab w:val="right" w:leader="dot" w:pos="9062"/>
-            </w:tabs>
             <w:rPr>
               <w:rFonts w:cstheme="minorBidi"/>
               <w:noProof/>
@@ -1078,7 +1078,6 @@
               <w:tab w:val="right" w:leader="dot" w:pos="9062"/>
             </w:tabs>
             <w:rPr>
-              <w:rFonts w:cstheme="minorBidi"/>
               <w:noProof/>
             </w:rPr>
           </w:pPr>
@@ -1102,6 +1101,47 @@
               <w:t>17</w:t>
             </w:r>
           </w:hyperlink>
+        </w:p>
+        <w:p>
+          <w:pPr>
+            <w:rPr>
+              <w:lang w:eastAsia="fr-FR"/>
+            </w:rPr>
+          </w:pPr>
+          <w:r>
+            <w:rPr>
+              <w:lang w:eastAsia="fr-FR"/>
+            </w:rPr>
+            <w:t>Complément ………………………………………………………………………………………………………………………………</w:t>
+          </w:r>
+          <w:proofErr w:type="gramStart"/>
+          <w:r>
+            <w:rPr>
+              <w:lang w:eastAsia="fr-FR"/>
+            </w:rPr>
+            <w:t>…</w:t>
+          </w:r>
+          <w:r>
+            <w:rPr>
+              <w:sz w:val="18"/>
+              <w:szCs w:val="18"/>
+              <w:lang w:eastAsia="fr-FR"/>
+            </w:rPr>
+            <w:t>…</w:t>
+          </w:r>
+          <w:r>
+            <w:rPr>
+              <w:lang w:eastAsia="fr-FR"/>
+            </w:rPr>
+            <w:t>.</w:t>
+          </w:r>
+          <w:proofErr w:type="gramEnd"/>
+          <w:r>
+            <w:rPr>
+              <w:lang w:eastAsia="fr-FR"/>
+            </w:rPr>
+            <w:t>18</w:t>
+          </w:r>
         </w:p>
         <w:p>
           <w:r>
@@ -1171,11 +1211,11 @@
                                   <w:ind w:left="432" w:hanging="432"/>
                                   <w:jc w:val="center"/>
                                 </w:pPr>
-                                <w:bookmarkStart w:id="1" w:name="_Toc31119029"/>
+                                <w:bookmarkStart w:id="0" w:name="_Toc31119029"/>
                                 <w:r>
                                   <w:t>Introduction</w:t>
                                 </w:r>
-                                <w:bookmarkEnd w:id="1"/>
+                                <w:bookmarkEnd w:id="0"/>
                               </w:p>
                             </w:txbxContent>
                           </wps:txbx>
@@ -1212,11 +1252,11 @@
                             <w:ind w:left="432" w:hanging="432"/>
                             <w:jc w:val="center"/>
                           </w:pPr>
-                          <w:bookmarkStart w:id="2" w:name="_Toc31119029"/>
+                          <w:bookmarkStart w:id="1" w:name="_Toc31119029"/>
                           <w:r>
                             <w:t>Introduction</w:t>
                           </w:r>
-                          <w:bookmarkEnd w:id="2"/>
+                          <w:bookmarkEnd w:id="1"/>
                         </w:p>
                       </w:txbxContent>
                     </v:textbox>
@@ -1229,106 +1269,132 @@
         <w:p/>
         <w:p/>
         <w:p/>
-        <w:p/>
-        <w:p/>
         <w:p>
           <w:r>
-            <w:t>Dans ce document</w:t>
+            <w:t xml:space="preserve">Ce </w:t>
           </w:r>
           <w:r>
-            <w:t xml:space="preserve">, j’ai rédigé les spécifications </w:t>
+            <w:t>document</w:t>
           </w:r>
           <w:r>
-            <w:t>techniques</w:t>
-          </w:r>
-          <w:r>
-            <w:t xml:space="preserve"> correspondant </w:t>
-          </w:r>
-          <w:r>
-            <w:t>aux attentes du client</w:t>
-          </w:r>
-          <w:r>
-            <w:t xml:space="preserve">. </w:t>
-          </w:r>
-          <w:r>
-            <w:t xml:space="preserve">J’ai pris en compte </w:t>
-          </w:r>
-          <w:r>
-            <w:t xml:space="preserve">ses impératifs, ainsi </w:t>
-          </w:r>
-          <w:r>
-            <w:t>qu’une efficacité globalement accrue,</w:t>
-          </w:r>
-          <w:r>
-            <w:t xml:space="preserve"> aussi bien sur le rendement</w:t>
-          </w:r>
-          <w:r>
-            <w:t>,</w:t>
-          </w:r>
-          <w:r>
-            <w:t xml:space="preserve"> </w:t>
-          </w:r>
-          <w:r>
-            <w:t>que</w:t>
-          </w:r>
-          <w:r>
-            <w:t xml:space="preserve"> </w:t>
-          </w:r>
-          <w:r>
-            <w:t xml:space="preserve">sur </w:t>
-          </w:r>
-          <w:r>
-            <w:t>l’</w:t>
-          </w:r>
-          <w:r>
-            <w:t>action</w:t>
-          </w:r>
-          <w:r>
-            <w:t xml:space="preserve"> de ses employés. </w:t>
-          </w:r>
-          <w:r>
-            <w:t>J’ai</w:t>
-          </w:r>
-          <w:r>
-            <w:t xml:space="preserve"> également</w:t>
-          </w:r>
-          <w:r>
-            <w:t xml:space="preserve"> mis en place ses demandes, </w:t>
-          </w:r>
-          <w:r>
-            <w:t>sur les choix et l</w:t>
-          </w:r>
-          <w:r>
-            <w:t xml:space="preserve">’information </w:t>
-          </w:r>
-          <w:r>
-            <w:t>du client, de la commande à la livraison.</w:t>
+            <w:t xml:space="preserve"> regroupe les spécifications techniques correspondant au cahier des charges du client, relatif à la gestion du groupe de pizzérias dénommé OC Pizza.</w:t>
           </w:r>
         </w:p>
         <w:p>
           <w:r>
-            <w:t xml:space="preserve">J’ai réussi à trouver une solution qui </w:t>
+            <w:t>Pour rappel, voici la synthèse des livrables attendus :</w:t>
+          </w:r>
+        </w:p>
+        <w:p>
+          <w:pPr>
+            <w:pStyle w:val="Paragraphedeliste"/>
+            <w:numPr>
+              <w:ilvl w:val="0"/>
+              <w:numId w:val="8"/>
+            </w:numPr>
+          </w:pPr>
+          <w:r>
+            <w:t>Modéliser les objets du domaine fonctionnel :</w:t>
+          </w:r>
+        </w:p>
+        <w:p>
+          <w:pPr>
+            <w:pStyle w:val="Paragraphedeliste"/>
+            <w:numPr>
+              <w:ilvl w:val="1"/>
+              <w:numId w:val="8"/>
+            </w:numPr>
+          </w:pPr>
+          <w:r>
+            <w:t>Diagramme de classe et modèle physique de données</w:t>
+          </w:r>
+        </w:p>
+        <w:p>
+          <w:pPr>
+            <w:pStyle w:val="Paragraphedeliste"/>
+            <w:numPr>
+              <w:ilvl w:val="0"/>
+              <w:numId w:val="8"/>
+            </w:numPr>
+          </w:pPr>
+          <w:r>
+            <w:t>Identifier les différents éléments composant le système à mettre en place et leurs interactions :</w:t>
+          </w:r>
+        </w:p>
+        <w:p>
+          <w:pPr>
+            <w:pStyle w:val="Paragraphedeliste"/>
+            <w:numPr>
+              <w:ilvl w:val="1"/>
+              <w:numId w:val="8"/>
+            </w:numPr>
+          </w:pPr>
+          <w:r>
+            <w:t>Diagramme de composants</w:t>
+          </w:r>
+        </w:p>
+        <w:p>
+          <w:pPr>
+            <w:pStyle w:val="Paragraphedeliste"/>
+            <w:numPr>
+              <w:ilvl w:val="0"/>
+              <w:numId w:val="8"/>
+            </w:numPr>
+          </w:pPr>
+          <w:r>
+            <w:t>Décrire le déploiement des différents composants que vous envisagez :</w:t>
+          </w:r>
+        </w:p>
+        <w:p>
+          <w:pPr>
+            <w:pStyle w:val="Paragraphedeliste"/>
+            <w:numPr>
+              <w:ilvl w:val="1"/>
+              <w:numId w:val="8"/>
+            </w:numPr>
+          </w:pPr>
+          <w:r>
+            <w:t>Diagramme de déploiement</w:t>
+          </w:r>
+        </w:p>
+        <w:p>
+          <w:pPr>
+            <w:pStyle w:val="Paragraphedeliste"/>
+            <w:numPr>
+              <w:ilvl w:val="0"/>
+              <w:numId w:val="8"/>
+            </w:numPr>
+          </w:pPr>
+          <w:r>
+            <w:t>Elaborer le schéma de la ou des bases de données que vous comptez créer :</w:t>
+          </w:r>
+        </w:p>
+        <w:p>
+          <w:pPr>
+            <w:pStyle w:val="Paragraphedeliste"/>
+            <w:numPr>
+              <w:ilvl w:val="1"/>
+              <w:numId w:val="8"/>
+            </w:numPr>
+          </w:pPr>
+          <w:r>
+            <w:t xml:space="preserve">Modèle physique de données, scripts de la structure et des données relatifs à la base de données et créé sous </w:t>
+          </w:r>
+          <w:proofErr w:type="spellStart"/>
+          <w:r>
+            <w:t>Postgresql</w:t>
+          </w:r>
+          <w:proofErr w:type="spellEnd"/>
+          <w:r>
+            <w:t>.</w:t>
+          </w:r>
+        </w:p>
+        <w:p>
+          <w:r>
+            <w:t>En addition vous trouverez quelques wireframes, lesquels ont permis d’élaborer des requêtes SQL nécessaires à la récupération de toutes les données</w:t>
           </w:r>
           <w:r>
-            <w:t>répond aux demandes de</w:t>
-          </w:r>
-          <w:r>
-            <w:t xml:space="preserve"> notre client </w:t>
-          </w:r>
-          <w:r>
-            <w:t>et qui</w:t>
-          </w:r>
-          <w:r>
-            <w:t xml:space="preserve"> lui</w:t>
-          </w:r>
-          <w:r>
-            <w:t xml:space="preserve"> permettra d’évoluer avec son entreprise.</w:t>
-          </w:r>
-        </w:p>
-        <w:p/>
-        <w:p>
-          <w:r>
-            <w:t xml:space="preserve"> </w:t>
+            <w:t xml:space="preserve"> de ces derniers.</w:t>
           </w:r>
         </w:p>
         <w:p>
@@ -1434,6 +1500,7 @@
           <w:docPartGallery w:val="Cover Pages"/>
         </w:docPartObj>
       </w:sdtPr>
+      <w:sdtEndPr/>
       <w:sdtContent>
         <w:p/>
         <w:p/>
@@ -1447,6 +1514,7 @@
           <w:docPartGallery w:val="Cover Pages"/>
         </w:docPartObj>
       </w:sdtPr>
+      <w:sdtEndPr/>
       <w:sdtContent>
         <w:p>
           <w:pPr>
@@ -1513,7 +1581,7 @@
                                   <w:ind w:left="432"/>
                                   <w:jc w:val="right"/>
                                 </w:pPr>
-                                <w:bookmarkStart w:id="3" w:name="_Toc31119030"/>
+                                <w:bookmarkStart w:id="2" w:name="_Toc31119030"/>
                                 <w:r>
                                   <w:rPr>
                                     <w:sz w:val="56"/>
@@ -1521,7 +1589,7 @@
                                   </w:rPr>
                                   <w:t>DIAGRAMME DE CLASSE</w:t>
                                 </w:r>
-                                <w:bookmarkEnd w:id="3"/>
+                                <w:bookmarkEnd w:id="2"/>
                               </w:p>
                             </w:txbxContent>
                           </wps:txbx>
@@ -1558,7 +1626,7 @@
                             <w:ind w:left="432"/>
                             <w:jc w:val="right"/>
                           </w:pPr>
-                          <w:bookmarkStart w:id="4" w:name="_Toc31119030"/>
+                          <w:bookmarkStart w:id="3" w:name="_Toc31119030"/>
                           <w:r>
                             <w:rPr>
                               <w:sz w:val="56"/>
@@ -1566,7 +1634,7 @@
                             </w:rPr>
                             <w:t>DIAGRAMME DE CLASSE</w:t>
                           </w:r>
-                          <w:bookmarkEnd w:id="4"/>
+                          <w:bookmarkEnd w:id="3"/>
                         </w:p>
                       </w:txbxContent>
                     </v:textbox>
@@ -2352,8 +2420,8 @@
                                 <w:u w:val="single"/>
                               </w:rPr>
                             </w:pPr>
-                            <w:bookmarkStart w:id="5" w:name="_Toc23266519"/>
-                            <w:bookmarkStart w:id="6" w:name="_Toc31119031"/>
+                            <w:bookmarkStart w:id="4" w:name="_Toc23266519"/>
+                            <w:bookmarkStart w:id="5" w:name="_Toc31119031"/>
                             <w:r>
                               <w:rPr>
                                 <w:b/>
@@ -2409,8 +2477,8 @@
                               </w:rPr>
                               <w:t>Sous Eclipse</w:t>
                             </w:r>
+                            <w:bookmarkEnd w:id="4"/>
                             <w:bookmarkEnd w:id="5"/>
-                            <w:bookmarkEnd w:id="6"/>
                           </w:p>
                         </w:txbxContent>
                       </wps:txbx>
@@ -2449,8 +2517,8 @@
                           <w:u w:val="single"/>
                         </w:rPr>
                       </w:pPr>
-                      <w:bookmarkStart w:id="7" w:name="_Toc23266519"/>
-                      <w:bookmarkStart w:id="8" w:name="_Toc31119031"/>
+                      <w:bookmarkStart w:id="6" w:name="_Toc23266519"/>
+                      <w:bookmarkStart w:id="7" w:name="_Toc31119031"/>
                       <w:r>
                         <w:rPr>
                           <w:b/>
@@ -2506,8 +2574,8 @@
                         </w:rPr>
                         <w:t>Sous Eclipse</w:t>
                       </w:r>
+                      <w:bookmarkEnd w:id="6"/>
                       <w:bookmarkEnd w:id="7"/>
-                      <w:bookmarkEnd w:id="8"/>
                     </w:p>
                   </w:txbxContent>
                 </v:textbox>
@@ -2655,6 +2723,7 @@
           <w:docPartGallery w:val="Cover Pages"/>
         </w:docPartObj>
       </w:sdtPr>
+      <w:sdtEndPr/>
       <w:sdtContent>
         <w:p>
           <w:r>
@@ -2715,7 +2784,7 @@
                                     <w:u w:val="single"/>
                                   </w:rPr>
                                 </w:pPr>
-                                <w:bookmarkStart w:id="9" w:name="_Toc31119032"/>
+                                <w:bookmarkStart w:id="8" w:name="_Toc31119032"/>
                                 <w:r>
                                   <w:rPr>
                                     <w:b/>
@@ -2782,7 +2851,7 @@
                                   </w:rPr>
                                   <w:t xml:space="preserve"> Visio</w:t>
                                 </w:r>
-                                <w:bookmarkEnd w:id="9"/>
+                                <w:bookmarkEnd w:id="8"/>
                               </w:p>
                             </w:txbxContent>
                           </wps:txbx>
@@ -2821,7 +2890,7 @@
                               <w:u w:val="single"/>
                             </w:rPr>
                           </w:pPr>
-                          <w:bookmarkStart w:id="10" w:name="_Toc31119032"/>
+                          <w:bookmarkStart w:id="9" w:name="_Toc31119032"/>
                           <w:r>
                             <w:rPr>
                               <w:b/>
@@ -2888,7 +2957,7 @@
                             </w:rPr>
                             <w:t xml:space="preserve"> Visio</w:t>
                           </w:r>
-                          <w:bookmarkEnd w:id="10"/>
+                          <w:bookmarkEnd w:id="9"/>
                         </w:p>
                       </w:txbxContent>
                     </v:textbox>
@@ -3857,7 +3926,7 @@
                                   <w:ind w:left="432" w:hanging="432"/>
                                   <w:jc w:val="right"/>
                                 </w:pPr>
-                                <w:bookmarkStart w:id="11" w:name="_Toc31119033"/>
+                                <w:bookmarkStart w:id="10" w:name="_Toc31119033"/>
                                 <w:r>
                                   <w:rPr>
                                     <w:sz w:val="56"/>
@@ -3865,7 +3934,7 @@
                                   </w:rPr>
                                   <w:t>MODELE PHYSIQUE DE DONNEES</w:t>
                                 </w:r>
-                                <w:bookmarkEnd w:id="11"/>
+                                <w:bookmarkEnd w:id="10"/>
                               </w:p>
                               <w:p>
                                 <w:pPr>
@@ -3912,7 +3981,7 @@
                             <w:ind w:left="432" w:hanging="432"/>
                             <w:jc w:val="right"/>
                           </w:pPr>
-                          <w:bookmarkStart w:id="12" w:name="_Toc31119033"/>
+                          <w:bookmarkStart w:id="11" w:name="_Toc31119033"/>
                           <w:r>
                             <w:rPr>
                               <w:sz w:val="56"/>
@@ -3920,7 +3989,7 @@
                             </w:rPr>
                             <w:t>MODELE PHYSIQUE DE DONNEES</w:t>
                           </w:r>
-                          <w:bookmarkEnd w:id="12"/>
+                          <w:bookmarkEnd w:id="11"/>
                         </w:p>
                         <w:p>
                           <w:pPr>
@@ -4015,7 +4084,7 @@
                                 <w:u w:val="single"/>
                               </w:rPr>
                             </w:pPr>
-                            <w:bookmarkStart w:id="13" w:name="_Toc31119034"/>
+                            <w:bookmarkStart w:id="12" w:name="_Toc31119034"/>
                             <w:r>
                               <w:rPr>
                                 <w:b/>
@@ -4027,7 +4096,7 @@
                               </w:rPr>
                               <w:t>Modèle Physique de Données sous Power Architect</w:t>
                             </w:r>
-                            <w:bookmarkEnd w:id="13"/>
+                            <w:bookmarkEnd w:id="12"/>
                           </w:p>
                           <w:p>
                             <w:pPr>
@@ -4076,7 +4145,7 @@
                           <w:u w:val="single"/>
                         </w:rPr>
                       </w:pPr>
-                      <w:bookmarkStart w:id="14" w:name="_Toc31119034"/>
+                      <w:bookmarkStart w:id="13" w:name="_Toc31119034"/>
                       <w:r>
                         <w:rPr>
                           <w:b/>
@@ -4088,7 +4157,7 @@
                         </w:rPr>
                         <w:t>Modèle Physique de Données sous Power Architect</w:t>
                       </w:r>
-                      <w:bookmarkEnd w:id="14"/>
+                      <w:bookmarkEnd w:id="13"/>
                     </w:p>
                     <w:p>
                       <w:pPr>
@@ -4247,6 +4316,7 @@
           <w:docPartGallery w:val="Cover Pages"/>
         </w:docPartObj>
       </w:sdtPr>
+      <w:sdtEndPr/>
       <w:sdtContent>
         <w:p>
           <w:r>
@@ -4302,7 +4372,7 @@
                                   <w:ind w:left="432" w:hanging="432"/>
                                   <w:jc w:val="right"/>
                                 </w:pPr>
-                                <w:bookmarkStart w:id="15" w:name="_Toc31119035"/>
+                                <w:bookmarkStart w:id="14" w:name="_Toc31119035"/>
                                 <w:r>
                                   <w:rPr>
                                     <w:sz w:val="56"/>
@@ -4310,7 +4380,7 @@
                                   </w:rPr>
                                   <w:t>WIREFRAMES / SQL</w:t>
                                 </w:r>
-                                <w:bookmarkEnd w:id="15"/>
+                                <w:bookmarkEnd w:id="14"/>
                               </w:p>
                               <w:p/>
                             </w:txbxContent>
@@ -4348,7 +4418,7 @@
                             <w:ind w:left="432" w:hanging="432"/>
                             <w:jc w:val="right"/>
                           </w:pPr>
-                          <w:bookmarkStart w:id="16" w:name="_Toc31119035"/>
+                          <w:bookmarkStart w:id="15" w:name="_Toc31119035"/>
                           <w:r>
                             <w:rPr>
                               <w:sz w:val="56"/>
@@ -4356,7 +4426,7 @@
                             </w:rPr>
                             <w:t>WIREFRAMES / SQL</w:t>
                           </w:r>
-                          <w:bookmarkEnd w:id="16"/>
+                          <w:bookmarkEnd w:id="15"/>
                         </w:p>
                         <w:p/>
                       </w:txbxContent>
@@ -5286,7 +5356,7 @@
                               </w:numPr>
                               <w:ind w:left="576"/>
                             </w:pPr>
-                            <w:bookmarkStart w:id="17" w:name="_Toc31119036"/>
+                            <w:bookmarkStart w:id="16" w:name="_Toc31119036"/>
                             <w:r>
                               <w:rPr>
                                 <w:b/>
@@ -5298,7 +5368,7 @@
                               </w:rPr>
                               <w:t>Wireframe Création d’un compte</w:t>
                             </w:r>
-                            <w:bookmarkEnd w:id="17"/>
+                            <w:bookmarkEnd w:id="16"/>
                           </w:p>
                         </w:txbxContent>
                       </wps:txbx>
@@ -5331,7 +5401,7 @@
                         </w:numPr>
                         <w:ind w:left="576"/>
                       </w:pPr>
-                      <w:bookmarkStart w:id="18" w:name="_Toc31119036"/>
+                      <w:bookmarkStart w:id="17" w:name="_Toc31119036"/>
                       <w:r>
                         <w:rPr>
                           <w:b/>
@@ -5343,7 +5413,7 @@
                         </w:rPr>
                         <w:t>Wireframe Création d’un compte</w:t>
                       </w:r>
-                      <w:bookmarkEnd w:id="18"/>
+                      <w:bookmarkEnd w:id="17"/>
                     </w:p>
                   </w:txbxContent>
                 </v:textbox>
@@ -5499,7 +5569,7 @@
                               <w:ind w:left="576" w:hanging="576"/>
                               <w:jc w:val="center"/>
                             </w:pPr>
-                            <w:bookmarkStart w:id="19" w:name="_Toc31119037"/>
+                            <w:bookmarkStart w:id="18" w:name="_Toc31119037"/>
                             <w:r>
                               <w:rPr>
                                 <w:b/>
@@ -5509,31 +5579,9 @@
                                 <w:szCs w:val="36"/>
                                 <w:u w:val="single"/>
                               </w:rPr>
-                              <w:t xml:space="preserve">Wireframe </w:t>
+                              <w:t>Wireframe Modification d’un compte</w:t>
                             </w:r>
-                            <w:r>
-                              <w:rPr>
-                                <w:b/>
-                                <w:bCs/>
-                                <w:color w:val="8EAADB" w:themeColor="accent1" w:themeTint="99"/>
-                                <w:sz w:val="36"/>
-                                <w:szCs w:val="36"/>
-                                <w:u w:val="single"/>
-                              </w:rPr>
-                              <w:t>Modification</w:t>
-                            </w:r>
-                            <w:r>
-                              <w:rPr>
-                                <w:b/>
-                                <w:bCs/>
-                                <w:color w:val="8EAADB" w:themeColor="accent1" w:themeTint="99"/>
-                                <w:sz w:val="36"/>
-                                <w:szCs w:val="36"/>
-                                <w:u w:val="single"/>
-                              </w:rPr>
-                              <w:t xml:space="preserve"> d’un compte</w:t>
-                            </w:r>
-                            <w:bookmarkEnd w:id="19"/>
+                            <w:bookmarkEnd w:id="18"/>
                           </w:p>
                         </w:txbxContent>
                       </wps:txbx>
@@ -5567,7 +5615,7 @@
                         <w:ind w:left="576" w:hanging="576"/>
                         <w:jc w:val="center"/>
                       </w:pPr>
-                      <w:bookmarkStart w:id="20" w:name="_Toc31119037"/>
+                      <w:bookmarkStart w:id="19" w:name="_Toc31119037"/>
                       <w:r>
                         <w:rPr>
                           <w:b/>
@@ -5577,31 +5625,9 @@
                           <w:szCs w:val="36"/>
                           <w:u w:val="single"/>
                         </w:rPr>
-                        <w:t xml:space="preserve">Wireframe </w:t>
+                        <w:t>Wireframe Modification d’un compte</w:t>
                       </w:r>
-                      <w:r>
-                        <w:rPr>
-                          <w:b/>
-                          <w:bCs/>
-                          <w:color w:val="8EAADB" w:themeColor="accent1" w:themeTint="99"/>
-                          <w:sz w:val="36"/>
-                          <w:szCs w:val="36"/>
-                          <w:u w:val="single"/>
-                        </w:rPr>
-                        <w:t>Modification</w:t>
-                      </w:r>
-                      <w:r>
-                        <w:rPr>
-                          <w:b/>
-                          <w:bCs/>
-                          <w:color w:val="8EAADB" w:themeColor="accent1" w:themeTint="99"/>
-                          <w:sz w:val="36"/>
-                          <w:szCs w:val="36"/>
-                          <w:u w:val="single"/>
-                        </w:rPr>
-                        <w:t xml:space="preserve"> d’un compte</w:t>
-                      </w:r>
-                      <w:bookmarkEnd w:id="20"/>
+                      <w:bookmarkEnd w:id="19"/>
                     </w:p>
                   </w:txbxContent>
                 </v:textbox>
@@ -5696,6 +5722,9 @@
         </mc:AlternateContent>
       </w:r>
       <w:r>
+        <w:rPr>
+          <w:noProof/>
+        </w:rPr>
         <w:drawing>
           <wp:inline distT="0" distB="0" distL="0" distR="0" wp14:anchorId="5C034B4D" wp14:editId="49C2F794">
             <wp:extent cx="8934450" cy="6248400"/>
@@ -5794,7 +5823,7 @@
                               <w:ind w:left="576" w:hanging="576"/>
                               <w:jc w:val="center"/>
                             </w:pPr>
-                            <w:bookmarkStart w:id="21" w:name="_Toc31119038"/>
+                            <w:bookmarkStart w:id="20" w:name="_Toc31119038"/>
                             <w:r>
                               <w:rPr>
                                 <w:b/>
@@ -5804,20 +5833,9 @@
                                 <w:szCs w:val="36"/>
                                 <w:u w:val="single"/>
                               </w:rPr>
-                              <w:t xml:space="preserve">Wireframe </w:t>
+                              <w:t>Wireframe Consultation de la Carte des Pizzas</w:t>
                             </w:r>
-                            <w:r>
-                              <w:rPr>
-                                <w:b/>
-                                <w:bCs/>
-                                <w:color w:val="8EAADB" w:themeColor="accent1" w:themeTint="99"/>
-                                <w:sz w:val="36"/>
-                                <w:szCs w:val="36"/>
-                                <w:u w:val="single"/>
-                              </w:rPr>
-                              <w:t>Consultation de la Carte des Pizzas</w:t>
-                            </w:r>
-                            <w:bookmarkEnd w:id="21"/>
+                            <w:bookmarkEnd w:id="20"/>
                           </w:p>
                           <w:p>
                             <w:pPr>
@@ -5861,7 +5879,7 @@
                         <w:ind w:left="576" w:hanging="576"/>
                         <w:jc w:val="center"/>
                       </w:pPr>
-                      <w:bookmarkStart w:id="22" w:name="_Toc31119038"/>
+                      <w:bookmarkStart w:id="21" w:name="_Toc31119038"/>
                       <w:r>
                         <w:rPr>
                           <w:b/>
@@ -5871,20 +5889,9 @@
                           <w:szCs w:val="36"/>
                           <w:u w:val="single"/>
                         </w:rPr>
-                        <w:t xml:space="preserve">Wireframe </w:t>
+                        <w:t>Wireframe Consultation de la Carte des Pizzas</w:t>
                       </w:r>
-                      <w:r>
-                        <w:rPr>
-                          <w:b/>
-                          <w:bCs/>
-                          <w:color w:val="8EAADB" w:themeColor="accent1" w:themeTint="99"/>
-                          <w:sz w:val="36"/>
-                          <w:szCs w:val="36"/>
-                          <w:u w:val="single"/>
-                        </w:rPr>
-                        <w:t>Consultation de la Carte des Pizzas</w:t>
-                      </w:r>
-                      <w:bookmarkEnd w:id="22"/>
+                      <w:bookmarkEnd w:id="21"/>
                     </w:p>
                     <w:p>
                       <w:pPr>
@@ -5989,6 +5996,9 @@
         </mc:AlternateContent>
       </w:r>
       <w:r>
+        <w:rPr>
+          <w:noProof/>
+        </w:rPr>
         <w:drawing>
           <wp:inline distT="0" distB="0" distL="0" distR="0" wp14:anchorId="6630CBD0" wp14:editId="0ACF009E">
             <wp:extent cx="8963025" cy="6172200"/>
@@ -6090,7 +6100,7 @@
                               </w:numPr>
                               <w:ind w:left="576"/>
                             </w:pPr>
-                            <w:bookmarkStart w:id="23" w:name="_Toc31119039"/>
+                            <w:bookmarkStart w:id="22" w:name="_Toc31119039"/>
                             <w:r>
                               <w:rPr>
                                 <w:b/>
@@ -6100,20 +6110,9 @@
                                 <w:szCs w:val="36"/>
                                 <w:u w:val="single"/>
                               </w:rPr>
-                              <w:t>Wireframe Consultation d</w:t>
+                              <w:t>Wireframe Consultation du Panier</w:t>
                             </w:r>
-                            <w:r>
-                              <w:rPr>
-                                <w:b/>
-                                <w:bCs/>
-                                <w:color w:val="8EAADB" w:themeColor="accent1" w:themeTint="99"/>
-                                <w:sz w:val="36"/>
-                                <w:szCs w:val="36"/>
-                                <w:u w:val="single"/>
-                              </w:rPr>
-                              <w:t>u Panier</w:t>
-                            </w:r>
-                            <w:bookmarkEnd w:id="23"/>
+                            <w:bookmarkEnd w:id="22"/>
                           </w:p>
                         </w:txbxContent>
                       </wps:txbx>
@@ -6146,7 +6145,7 @@
                         </w:numPr>
                         <w:ind w:left="576"/>
                       </w:pPr>
-                      <w:bookmarkStart w:id="24" w:name="_Toc31119039"/>
+                      <w:bookmarkStart w:id="23" w:name="_Toc31119039"/>
                       <w:r>
                         <w:rPr>
                           <w:b/>
@@ -6156,20 +6155,9 @@
                           <w:szCs w:val="36"/>
                           <w:u w:val="single"/>
                         </w:rPr>
-                        <w:t>Wireframe Consultation d</w:t>
+                        <w:t>Wireframe Consultation du Panier</w:t>
                       </w:r>
-                      <w:r>
-                        <w:rPr>
-                          <w:b/>
-                          <w:bCs/>
-                          <w:color w:val="8EAADB" w:themeColor="accent1" w:themeTint="99"/>
-                          <w:sz w:val="36"/>
-                          <w:szCs w:val="36"/>
-                          <w:u w:val="single"/>
-                        </w:rPr>
-                        <w:t>u Panier</w:t>
-                      </w:r>
-                      <w:bookmarkEnd w:id="24"/>
+                      <w:bookmarkEnd w:id="23"/>
                     </w:p>
                   </w:txbxContent>
                 </v:textbox>
@@ -6223,10 +6211,7 @@
                         <w:txbxContent>
                           <w:p>
                             <w:r>
-                              <w:t>1</w:t>
-                            </w:r>
-                            <w:r>
-                              <w:t>3</w:t>
+                              <w:t>13</w:t>
                             </w:r>
                           </w:p>
                         </w:txbxContent>
@@ -6256,10 +6241,7 @@
                   <w:txbxContent>
                     <w:p>
                       <w:r>
-                        <w:t>1</w:t>
-                      </w:r>
-                      <w:r>
-                        <w:t>3</w:t>
+                        <w:t>13</w:t>
                       </w:r>
                     </w:p>
                   </w:txbxContent>
@@ -6270,6 +6252,9 @@
         </mc:AlternateContent>
       </w:r>
       <w:r>
+        <w:rPr>
+          <w:noProof/>
+        </w:rPr>
         <w:drawing>
           <wp:inline distT="0" distB="0" distL="0" distR="0" wp14:anchorId="28679314" wp14:editId="119BB81B">
             <wp:extent cx="8877300" cy="5683083"/>
@@ -6315,6 +6300,7 @@
             <w:docPartGallery w:val="Cover Pages"/>
           </w:docPartObj>
         </w:sdtPr>
+        <w:sdtEndPr/>
         <w:sdtContent/>
       </w:sdt>
     </w:p>
@@ -6717,7 +6703,7 @@
                               <w:ind w:left="432" w:hanging="432"/>
                               <w:jc w:val="right"/>
                             </w:pPr>
-                            <w:bookmarkStart w:id="25" w:name="_Toc31119040"/>
+                            <w:bookmarkStart w:id="24" w:name="_Toc31119040"/>
                             <w:r>
                               <w:rPr>
                                 <w:sz w:val="56"/>
@@ -6725,7 +6711,7 @@
                               </w:rPr>
                               <w:t>DIAGRAMME DE COMPOSANTS</w:t>
                             </w:r>
-                            <w:bookmarkEnd w:id="25"/>
+                            <w:bookmarkEnd w:id="24"/>
                           </w:p>
                           <w:p>
                             <w:pPr>
@@ -6769,7 +6755,7 @@
                         <w:ind w:left="432" w:hanging="432"/>
                         <w:jc w:val="right"/>
                       </w:pPr>
-                      <w:bookmarkStart w:id="26" w:name="_Toc31119040"/>
+                      <w:bookmarkStart w:id="25" w:name="_Toc31119040"/>
                       <w:r>
                         <w:rPr>
                           <w:sz w:val="56"/>
@@ -6777,7 +6763,7 @@
                         </w:rPr>
                         <w:t>DIAGRAMME DE COMPOSANTS</w:t>
                       </w:r>
-                      <w:bookmarkEnd w:id="26"/>
+                      <w:bookmarkEnd w:id="25"/>
                     </w:p>
                     <w:p>
                       <w:pPr>
@@ -6986,6 +6972,31 @@
                               </w:rPr>
                               <w:t>COMPOSANT</w:t>
                             </w:r>
+                            <w:r>
+                              <w:rPr>
+                                <w:b/>
+                                <w:outline/>
+                                <w:color w:val="5B9BD5" w:themeColor="accent5"/>
+                                <w:sz w:val="52"/>
+                                <w:szCs w:val="52"/>
+                                <w14:shadow w14:blurRad="38100" w14:dist="22860" w14:dir="5400000" w14:sx="100000" w14:sy="100000" w14:kx="0" w14:ky="0" w14:algn="tl">
+                                  <w14:srgbClr w14:val="000000">
+                                    <w14:alpha w14:val="70000"/>
+                                  </w14:srgbClr>
+                                </w14:shadow>
+                                <w14:textOutline w14:w="10160" w14:cap="flat" w14:cmpd="sng" w14:algn="ctr">
+                                  <w14:solidFill>
+                                    <w14:schemeClr w14:val="accent5"/>
+                                  </w14:solidFill>
+                                  <w14:prstDash w14:val="solid"/>
+                                  <w14:round/>
+                                </w14:textOutline>
+                                <w14:textFill>
+                                  <w14:noFill/>
+                                </w14:textFill>
+                              </w:rPr>
+                              <w:t>S</w:t>
+                            </w:r>
                           </w:p>
                         </w:txbxContent>
                       </wps:txbx>
@@ -7086,6 +7097,31 @@
                           </w14:textFill>
                         </w:rPr>
                         <w:t>COMPOSANT</w:t>
+                      </w:r>
+                      <w:r>
+                        <w:rPr>
+                          <w:b/>
+                          <w:outline/>
+                          <w:color w:val="5B9BD5" w:themeColor="accent5"/>
+                          <w:sz w:val="52"/>
+                          <w:szCs w:val="52"/>
+                          <w14:shadow w14:blurRad="38100" w14:dist="22860" w14:dir="5400000" w14:sx="100000" w14:sy="100000" w14:kx="0" w14:ky="0" w14:algn="tl">
+                            <w14:srgbClr w14:val="000000">
+                              <w14:alpha w14:val="70000"/>
+                            </w14:srgbClr>
+                          </w14:shadow>
+                          <w14:textOutline w14:w="10160" w14:cap="flat" w14:cmpd="sng" w14:algn="ctr">
+                            <w14:solidFill>
+                              <w14:schemeClr w14:val="accent5"/>
+                            </w14:solidFill>
+                            <w14:prstDash w14:val="solid"/>
+                            <w14:round/>
+                          </w14:textOutline>
+                          <w14:textFill>
+                            <w14:noFill/>
+                          </w14:textFill>
+                        </w:rPr>
+                        <w:t>S</w:t>
                       </w:r>
                     </w:p>
                   </w:txbxContent>
@@ -7394,7 +7430,92 @@
         <mc:AlternateContent>
           <mc:Choice Requires="wps">
             <w:drawing>
-              <wp:anchor distT="0" distB="0" distL="114300" distR="114300" simplePos="0" relativeHeight="251939840" behindDoc="0" locked="0" layoutInCell="1" allowOverlap="1" wp14:anchorId="73589B3F" wp14:editId="776C665B">
+              <wp:anchor distT="0" distB="0" distL="114300" distR="114300" simplePos="0" relativeHeight="251941888" behindDoc="0" locked="0" layoutInCell="1" allowOverlap="1" wp14:anchorId="78161D1E" wp14:editId="0C979B40">
+                <wp:simplePos x="0" y="0"/>
+                <wp:positionH relativeFrom="column">
+                  <wp:posOffset>4458712</wp:posOffset>
+                </wp:positionH>
+                <wp:positionV relativeFrom="paragraph">
+                  <wp:posOffset>6044565</wp:posOffset>
+                </wp:positionV>
+                <wp:extent cx="333375" cy="266700"/>
+                <wp:effectExtent l="0" t="0" r="28575" b="19050"/>
+                <wp:wrapNone/>
+                <wp:docPr id="236" name="Zone de texte 236"/>
+                <wp:cNvGraphicFramePr/>
+                <a:graphic xmlns:a="http://schemas.openxmlformats.org/drawingml/2006/main">
+                  <a:graphicData uri="http://schemas.microsoft.com/office/word/2010/wordprocessingShape">
+                    <wps:wsp>
+                      <wps:cNvSpPr txBox="1"/>
+                      <wps:spPr>
+                        <a:xfrm>
+                          <a:off x="0" y="0"/>
+                          <a:ext cx="333375" cy="266700"/>
+                        </a:xfrm>
+                        <a:prstGeom prst="rect">
+                          <a:avLst/>
+                        </a:prstGeom>
+                        <a:solidFill>
+                          <a:schemeClr val="lt1"/>
+                        </a:solidFill>
+                        <a:ln w="6350">
+                          <a:solidFill>
+                            <a:schemeClr val="bg1"/>
+                          </a:solidFill>
+                        </a:ln>
+                      </wps:spPr>
+                      <wps:txbx>
+                        <w:txbxContent>
+                          <w:p>
+                            <w:r>
+                              <w:t>15</w:t>
+                            </w:r>
+                          </w:p>
+                        </w:txbxContent>
+                      </wps:txbx>
+                      <wps:bodyPr rot="0" spcFirstLastPara="0" vertOverflow="overflow" horzOverflow="overflow" vert="horz" wrap="square" lIns="91440" tIns="45720" rIns="91440" bIns="45720" numCol="1" spcCol="0" rtlCol="0" fromWordArt="0" anchor="t" anchorCtr="0" forceAA="0" compatLnSpc="1">
+                        <a:prstTxWarp prst="textNoShape">
+                          <a:avLst/>
+                        </a:prstTxWarp>
+                        <a:noAutofit/>
+                      </wps:bodyPr>
+                    </wps:wsp>
+                  </a:graphicData>
+                </a:graphic>
+                <wp14:sizeRelH relativeFrom="margin">
+                  <wp14:pctWidth>0</wp14:pctWidth>
+                </wp14:sizeRelH>
+                <wp14:sizeRelV relativeFrom="margin">
+                  <wp14:pctHeight>0</wp14:pctHeight>
+                </wp14:sizeRelV>
+              </wp:anchor>
+            </w:drawing>
+          </mc:Choice>
+          <mc:Fallback>
+            <w:pict>
+              <v:shape w14:anchorId="78161D1E" id="Zone de texte 236" o:spid="_x0000_s1062" type="#_x0000_t202" style="position:absolute;margin-left:351.1pt;margin-top:475.95pt;width:26.25pt;height:21pt;z-index:251941888;visibility:visible;mso-wrap-style:square;mso-width-percent:0;mso-height-percent:0;mso-wrap-distance-left:9pt;mso-wrap-distance-top:0;mso-wrap-distance-right:9pt;mso-wrap-distance-bottom:0;mso-position-horizontal:absolute;mso-position-horizontal-relative:text;mso-position-vertical:absolute;mso-position-vertical-relative:text;mso-width-percent:0;mso-height-percent:0;mso-width-relative:margin;mso-height-relative:margin;v-text-anchor:top" o:gfxdata="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" fillcolor="white [3201]" strokecolor="white [3212]" strokeweight=".5pt">
+                <v:textbox>
+                  <w:txbxContent>
+                    <w:p>
+                      <w:r>
+                        <w:t>15</w:t>
+                      </w:r>
+                    </w:p>
+                  </w:txbxContent>
+                </v:textbox>
+              </v:shape>
+            </w:pict>
+          </mc:Fallback>
+        </mc:AlternateContent>
+      </w:r>
+      <w:r>
+        <w:rPr>
+          <w:noProof/>
+        </w:rPr>
+        <mc:AlternateContent>
+          <mc:Choice Requires="wps">
+            <w:drawing>
+              <wp:anchor distT="0" distB="0" distL="114300" distR="114300" simplePos="0" relativeHeight="251939840" behindDoc="0" locked="0" layoutInCell="1" allowOverlap="1" wp14:anchorId="73589B3F" wp14:editId="7162D63B">
                 <wp:simplePos x="0" y="0"/>
                 <wp:positionH relativeFrom="column">
                   <wp:posOffset>2893160</wp:posOffset>
@@ -7439,7 +7560,7 @@
                               </w:numPr>
                               <w:ind w:left="576"/>
                             </w:pPr>
-                            <w:bookmarkStart w:id="27" w:name="_Toc31119041"/>
+                            <w:bookmarkStart w:id="26" w:name="_Toc31119041"/>
                             <w:r>
                               <w:rPr>
                                 <w:b/>
@@ -7451,7 +7572,7 @@
                               </w:rPr>
                               <w:t>Diagramme de Composants</w:t>
                             </w:r>
-                            <w:bookmarkEnd w:id="27"/>
+                            <w:bookmarkEnd w:id="26"/>
                           </w:p>
                           <w:p>
                             <w:pPr>
@@ -7482,7 +7603,7 @@
           </mc:Choice>
           <mc:Fallback>
             <w:pict>
-              <v:shape w14:anchorId="73589B3F" id="Zone de texte 232" o:spid="_x0000_s1062" type="#_x0000_t202" style="position:absolute;margin-left:227.8pt;margin-top:-48.85pt;width:260.65pt;height:39pt;z-index:251939840;visibility:visible;mso-wrap-style:square;mso-width-percent:0;mso-wrap-distance-left:9pt;mso-wrap-distance-top:0;mso-wrap-distance-right:9pt;mso-wrap-distance-bottom:0;mso-position-horizontal:absolute;mso-position-horizontal-relative:text;mso-position-vertical:absolute;mso-position-vertical-relative:text;mso-width-percent:0;mso-width-relative:margin;v-text-anchor:top" o:gfxdata="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" fillcolor="white [3201]" strokecolor="white [3212]" strokeweight=".5pt">
+              <v:shape w14:anchorId="73589B3F" id="Zone de texte 232" o:spid="_x0000_s1063" type="#_x0000_t202" style="position:absolute;margin-left:227.8pt;margin-top:-48.85pt;width:260.65pt;height:39pt;z-index:251939840;visibility:visible;mso-wrap-style:square;mso-width-percent:0;mso-wrap-distance-left:9pt;mso-wrap-distance-top:0;mso-wrap-distance-right:9pt;mso-wrap-distance-bottom:0;mso-position-horizontal:absolute;mso-position-horizontal-relative:text;mso-position-vertical:absolute;mso-position-vertical-relative:text;mso-width-percent:0;mso-width-relative:margin;v-text-anchor:top" o:gfxdata="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" fillcolor="white [3201]" strokecolor="white [3212]" strokeweight=".5pt">
                 <v:textbox>
                   <w:txbxContent>
                     <w:p>
@@ -7494,7 +7615,7 @@
                         </w:numPr>
                         <w:ind w:left="576"/>
                       </w:pPr>
-                      <w:bookmarkStart w:id="28" w:name="_Toc31119041"/>
+                      <w:bookmarkStart w:id="27" w:name="_Toc31119041"/>
                       <w:r>
                         <w:rPr>
                           <w:b/>
@@ -7506,7 +7627,7 @@
                         </w:rPr>
                         <w:t>Diagramme de Composants</w:t>
                       </w:r>
-                      <w:bookmarkEnd w:id="28"/>
+                      <w:bookmarkEnd w:id="27"/>
                     </w:p>
                     <w:p>
                       <w:pPr>
@@ -7517,97 +7638,6 @@
                         </w:numPr>
                         <w:ind w:left="576"/>
                       </w:pPr>
-                    </w:p>
-                  </w:txbxContent>
-                </v:textbox>
-              </v:shape>
-            </w:pict>
-          </mc:Fallback>
-        </mc:AlternateContent>
-      </w:r>
-      <w:r>
-        <w:rPr>
-          <w:noProof/>
-        </w:rPr>
-        <mc:AlternateContent>
-          <mc:Choice Requires="wps">
-            <w:drawing>
-              <wp:anchor distT="0" distB="0" distL="114300" distR="114300" simplePos="0" relativeHeight="251941888" behindDoc="0" locked="0" layoutInCell="1" allowOverlap="1" wp14:anchorId="78161D1E" wp14:editId="4ACB2C4F">
-                <wp:simplePos x="0" y="0"/>
-                <wp:positionH relativeFrom="column">
-                  <wp:posOffset>4504192</wp:posOffset>
-                </wp:positionH>
-                <wp:positionV relativeFrom="paragraph">
-                  <wp:posOffset>6044668</wp:posOffset>
-                </wp:positionV>
-                <wp:extent cx="333375" cy="266700"/>
-                <wp:effectExtent l="0" t="0" r="28575" b="19050"/>
-                <wp:wrapNone/>
-                <wp:docPr id="236" name="Zone de texte 236"/>
-                <wp:cNvGraphicFramePr/>
-                <a:graphic xmlns:a="http://schemas.openxmlformats.org/drawingml/2006/main">
-                  <a:graphicData uri="http://schemas.microsoft.com/office/word/2010/wordprocessingShape">
-                    <wps:wsp>
-                      <wps:cNvSpPr txBox="1"/>
-                      <wps:spPr>
-                        <a:xfrm>
-                          <a:off x="0" y="0"/>
-                          <a:ext cx="333375" cy="266700"/>
-                        </a:xfrm>
-                        <a:prstGeom prst="rect">
-                          <a:avLst/>
-                        </a:prstGeom>
-                        <a:solidFill>
-                          <a:schemeClr val="lt1"/>
-                        </a:solidFill>
-                        <a:ln w="6350">
-                          <a:solidFill>
-                            <a:schemeClr val="bg1"/>
-                          </a:solidFill>
-                        </a:ln>
-                      </wps:spPr>
-                      <wps:txbx>
-                        <w:txbxContent>
-                          <w:p>
-                            <w:r>
-                              <w:t>1</w:t>
-                            </w:r>
-                            <w:r>
-                              <w:t>5</w:t>
-                            </w:r>
-                          </w:p>
-                        </w:txbxContent>
-                      </wps:txbx>
-                      <wps:bodyPr rot="0" spcFirstLastPara="0" vertOverflow="overflow" horzOverflow="overflow" vert="horz" wrap="square" lIns="91440" tIns="45720" rIns="91440" bIns="45720" numCol="1" spcCol="0" rtlCol="0" fromWordArt="0" anchor="t" anchorCtr="0" forceAA="0" compatLnSpc="1">
-                        <a:prstTxWarp prst="textNoShape">
-                          <a:avLst/>
-                        </a:prstTxWarp>
-                        <a:noAutofit/>
-                      </wps:bodyPr>
-                    </wps:wsp>
-                  </a:graphicData>
-                </a:graphic>
-                <wp14:sizeRelH relativeFrom="margin">
-                  <wp14:pctWidth>0</wp14:pctWidth>
-                </wp14:sizeRelH>
-                <wp14:sizeRelV relativeFrom="margin">
-                  <wp14:pctHeight>0</wp14:pctHeight>
-                </wp14:sizeRelV>
-              </wp:anchor>
-            </w:drawing>
-          </mc:Choice>
-          <mc:Fallback>
-            <w:pict>
-              <v:shape w14:anchorId="78161D1E" id="Zone de texte 236" o:spid="_x0000_s1063" type="#_x0000_t202" style="position:absolute;margin-left:354.65pt;margin-top:475.95pt;width:26.25pt;height:21pt;z-index:251941888;visibility:visible;mso-wrap-style:square;mso-width-percent:0;mso-height-percent:0;mso-wrap-distance-left:9pt;mso-wrap-distance-top:0;mso-wrap-distance-right:9pt;mso-wrap-distance-bottom:0;mso-position-horizontal:absolute;mso-position-horizontal-relative:text;mso-position-vertical:absolute;mso-position-vertical-relative:text;mso-width-percent:0;mso-height-percent:0;mso-width-relative:margin;mso-height-relative:margin;v-text-anchor:top" o:gfxdata="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" fillcolor="white [3201]" strokecolor="white [3212]" strokeweight=".5pt">
-                <v:textbox>
-                  <w:txbxContent>
-                    <w:p>
-                      <w:r>
-                        <w:t>1</w:t>
-                      </w:r>
-                      <w:r>
-                        <w:t>5</w:t>
-                      </w:r>
                     </w:p>
                   </w:txbxContent>
                 </v:textbox>
@@ -7709,6 +7739,7 @@
             <w:dataBinding w:prefixMappings="xmlns:ns0='http://schemas.openxmlformats.org/officeDocument/2006/extended-properties'" w:xpath="/ns0:Properties[1]/ns0:Company[1]" w:storeItemID="{6668398D-A668-4E3E-A5EB-62B293D839F1}"/>
             <w:text/>
           </w:sdtPr>
+          <w:sdtEndPr/>
           <w:sdtContent>
             <w:tc>
               <w:tcPr>
@@ -7770,8 +7801,8 @@
                 <w:szCs w:val="20"/>
               </w:rPr>
             </w:pPr>
-            <w:bookmarkStart w:id="29" w:name="_Toc23266541"/>
-            <w:bookmarkStart w:id="30" w:name="_Toc31119042"/>
+            <w:bookmarkStart w:id="28" w:name="_Toc23266541"/>
+            <w:bookmarkStart w:id="29" w:name="_Toc31119042"/>
             <w:r>
               <w:rPr>
                 <w:noProof/>
@@ -7837,8 +7868,8 @@
                                       <w:szCs w:val="72"/>
                                     </w:rPr>
                                   </w:pPr>
-                                  <w:bookmarkStart w:id="31" w:name="_Toc23266540"/>
-                                  <w:bookmarkStart w:id="32" w:name="_Toc31119043"/>
+                                  <w:bookmarkStart w:id="30" w:name="_Toc23266540"/>
+                                  <w:bookmarkStart w:id="31" w:name="_Toc31119043"/>
                                   <w:r>
                                     <w:rPr>
                                       <w:sz w:val="72"/>
@@ -7846,8 +7877,8 @@
                                     </w:rPr>
                                     <w:t>LES FICHES DESCRIPTIVES</w:t>
                                   </w:r>
+                                  <w:bookmarkEnd w:id="30"/>
                                   <w:bookmarkEnd w:id="31"/>
-                                  <w:bookmarkEnd w:id="32"/>
                                 </w:p>
                               </w:txbxContent>
                             </wps:txbx>
@@ -7884,8 +7915,8 @@
                                 <w:szCs w:val="72"/>
                               </w:rPr>
                             </w:pPr>
-                            <w:bookmarkStart w:id="33" w:name="_Toc23266540"/>
-                            <w:bookmarkStart w:id="34" w:name="_Toc31119043"/>
+                            <w:bookmarkStart w:id="32" w:name="_Toc23266540"/>
+                            <w:bookmarkStart w:id="33" w:name="_Toc31119043"/>
                             <w:r>
                               <w:rPr>
                                 <w:sz w:val="72"/>
@@ -7893,8 +7924,8 @@
                               </w:rPr>
                               <w:t>LES FICHES DESCRIPTIVES</w:t>
                             </w:r>
+                            <w:bookmarkEnd w:id="32"/>
                             <w:bookmarkEnd w:id="33"/>
-                            <w:bookmarkEnd w:id="34"/>
                           </w:p>
                         </w:txbxContent>
                       </v:textbox>
@@ -7904,8 +7935,8 @@
                 </mc:Fallback>
               </mc:AlternateContent>
             </w:r>
+            <w:bookmarkEnd w:id="28"/>
             <w:bookmarkEnd w:id="29"/>
-            <w:bookmarkEnd w:id="30"/>
           </w:p>
         </w:tc>
       </w:tr>
@@ -7925,6 +7956,7 @@
             <w:dataBinding w:prefixMappings="xmlns:ns0='http://schemas.openxmlformats.org/package/2006/metadata/core-properties' xmlns:ns1='http://purl.org/dc/elements/1.1/'" w:xpath="/ns0:coreProperties[1]/ns1:subject[1]" w:storeItemID="{6C3C8BC8-F283-45AE-878A-BAB7291924A1}"/>
             <w:text/>
           </w:sdtPr>
+          <w:sdtEndPr/>
           <w:sdtContent>
             <w:tc>
               <w:tcPr>
@@ -7981,169 +8013,18 @@
       </w:pPr>
       <w:r>
         <w:rPr>
-          <w:b/>
-          <w:bCs/>
-          <w:noProof/>
-          <w:sz w:val="28"/>
-          <w:szCs w:val="28"/>
-          <w:u w:val="single"/>
-        </w:rPr>
-        <mc:AlternateContent>
-          <mc:Choice Requires="wps">
-            <w:drawing>
-              <wp:anchor distT="0" distB="0" distL="114300" distR="114300" simplePos="0" relativeHeight="251789312" behindDoc="0" locked="0" layoutInCell="1" allowOverlap="1" wp14:anchorId="18B4DF1A" wp14:editId="0ED1A3EC">
-                <wp:simplePos x="0" y="0"/>
-                <wp:positionH relativeFrom="column">
-                  <wp:posOffset>-220298</wp:posOffset>
-                </wp:positionH>
-                <wp:positionV relativeFrom="paragraph">
-                  <wp:posOffset>4905558</wp:posOffset>
-                </wp:positionV>
-                <wp:extent cx="3064510" cy="1148667"/>
-                <wp:effectExtent l="0" t="0" r="21590" b="13970"/>
-                <wp:wrapNone/>
-                <wp:docPr id="114" name="Zone de texte 114"/>
-                <wp:cNvGraphicFramePr/>
-                <a:graphic xmlns:a="http://schemas.openxmlformats.org/drawingml/2006/main">
-                  <a:graphicData uri="http://schemas.microsoft.com/office/word/2010/wordprocessingShape">
-                    <wps:wsp>
-                      <wps:cNvSpPr txBox="1"/>
-                      <wps:spPr>
-                        <a:xfrm>
-                          <a:off x="0" y="0"/>
-                          <a:ext cx="3064510" cy="1148667"/>
-                        </a:xfrm>
-                        <a:prstGeom prst="rect">
-                          <a:avLst/>
-                        </a:prstGeom>
-                        <a:solidFill>
-                          <a:schemeClr val="lt1"/>
-                        </a:solidFill>
-                        <a:ln w="6350">
-                          <a:solidFill>
-                            <a:schemeClr val="bg1"/>
-                          </a:solidFill>
-                        </a:ln>
-                      </wps:spPr>
-                      <wps:txbx>
-                        <w:txbxContent>
-                          <w:p>
-                            <w:pPr>
-                              <w:pStyle w:val="Titre1"/>
-                              <w:numPr>
-                                <w:ilvl w:val="0"/>
-                                <w:numId w:val="0"/>
-                              </w:numPr>
-                              <w:ind w:left="432" w:hanging="432"/>
-                              <w:jc w:val="right"/>
-                            </w:pPr>
-                            <w:bookmarkStart w:id="35" w:name="_Toc31119044"/>
-                            <w:r>
-                              <w:rPr>
-                                <w:sz w:val="56"/>
-                                <w:szCs w:val="56"/>
-                              </w:rPr>
-                              <w:t xml:space="preserve">DIAGRAMME DE </w:t>
-                            </w:r>
-                            <w:r>
-                              <w:rPr>
-                                <w:sz w:val="56"/>
-                                <w:szCs w:val="56"/>
-                              </w:rPr>
-                              <w:t>DEPLOIEMENT</w:t>
-                            </w:r>
-                            <w:bookmarkEnd w:id="35"/>
-                          </w:p>
-                          <w:p>
-                            <w:pPr>
-                              <w:pStyle w:val="Titre1"/>
-                              <w:numPr>
-                                <w:ilvl w:val="0"/>
-                                <w:numId w:val="0"/>
-                              </w:numPr>
-                              <w:ind w:left="432"/>
-                            </w:pPr>
-                          </w:p>
-                        </w:txbxContent>
-                      </wps:txbx>
-                      <wps:bodyPr rot="0" spcFirstLastPara="0" vertOverflow="overflow" horzOverflow="overflow" vert="horz" wrap="square" lIns="91440" tIns="45720" rIns="91440" bIns="45720" numCol="1" spcCol="0" rtlCol="0" fromWordArt="0" anchor="t" anchorCtr="0" forceAA="0" compatLnSpc="1">
-                        <a:prstTxWarp prst="textNoShape">
-                          <a:avLst/>
-                        </a:prstTxWarp>
-                        <a:noAutofit/>
-                      </wps:bodyPr>
-                    </wps:wsp>
-                  </a:graphicData>
-                </a:graphic>
-                <wp14:sizeRelV relativeFrom="margin">
-                  <wp14:pctHeight>0</wp14:pctHeight>
-                </wp14:sizeRelV>
-              </wp:anchor>
-            </w:drawing>
-          </mc:Choice>
-          <mc:Fallback>
-            <w:pict>
-              <v:shape w14:anchorId="18B4DF1A" id="Zone de texte 114" o:spid="_x0000_s1065" type="#_x0000_t202" style="position:absolute;margin-left:-17.35pt;margin-top:386.25pt;width:241.3pt;height:90.45pt;z-index:251789312;visibility:visible;mso-wrap-style:square;mso-height-percent:0;mso-wrap-distance-left:9pt;mso-wrap-distance-top:0;mso-wrap-distance-right:9pt;mso-wrap-distance-bottom:0;mso-position-horizontal:absolute;mso-position-horizontal-relative:text;mso-position-vertical:absolute;mso-position-vertical-relative:text;mso-height-percent:0;mso-height-relative:margin;v-text-anchor:top" o:gfxdata="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" fillcolor="white [3201]" strokecolor="white [3212]" strokeweight=".5pt">
-                <v:textbox>
-                  <w:txbxContent>
-                    <w:p>
-                      <w:pPr>
-                        <w:pStyle w:val="Titre1"/>
-                        <w:numPr>
-                          <w:ilvl w:val="0"/>
-                          <w:numId w:val="0"/>
-                        </w:numPr>
-                        <w:ind w:left="432" w:hanging="432"/>
-                        <w:jc w:val="right"/>
-                      </w:pPr>
-                      <w:bookmarkStart w:id="36" w:name="_Toc31119044"/>
-                      <w:r>
-                        <w:rPr>
-                          <w:sz w:val="56"/>
-                          <w:szCs w:val="56"/>
-                        </w:rPr>
-                        <w:t xml:space="preserve">DIAGRAMME DE </w:t>
-                      </w:r>
-                      <w:r>
-                        <w:rPr>
-                          <w:sz w:val="56"/>
-                          <w:szCs w:val="56"/>
-                        </w:rPr>
-                        <w:t>DEPLOIEMENT</w:t>
-                      </w:r>
-                      <w:bookmarkEnd w:id="36"/>
-                    </w:p>
-                    <w:p>
-                      <w:pPr>
-                        <w:pStyle w:val="Titre1"/>
-                        <w:numPr>
-                          <w:ilvl w:val="0"/>
-                          <w:numId w:val="0"/>
-                        </w:numPr>
-                        <w:ind w:left="432"/>
-                      </w:pPr>
-                    </w:p>
-                  </w:txbxContent>
-                </v:textbox>
-              </v:shape>
-            </w:pict>
-          </mc:Fallback>
-        </mc:AlternateContent>
-      </w:r>
-      <w:r>
-        <w:rPr>
           <w:noProof/>
         </w:rPr>
         <mc:AlternateContent>
           <mc:Choice Requires="wps">
             <w:drawing>
-              <wp:anchor distT="0" distB="0" distL="114300" distR="114300" simplePos="0" relativeHeight="251844608" behindDoc="0" locked="0" layoutInCell="1" allowOverlap="1" wp14:anchorId="16252772" wp14:editId="5DF0E668">
+              <wp:anchor distT="0" distB="0" distL="114300" distR="114300" simplePos="0" relativeHeight="251844608" behindDoc="0" locked="0" layoutInCell="1" allowOverlap="1" wp14:anchorId="16252772" wp14:editId="52796930">
                 <wp:simplePos x="0" y="0"/>
                 <wp:positionH relativeFrom="column">
-                  <wp:posOffset>2959185</wp:posOffset>
+                  <wp:posOffset>2854151</wp:posOffset>
                 </wp:positionH>
                 <wp:positionV relativeFrom="paragraph">
-                  <wp:posOffset>8670462</wp:posOffset>
+                  <wp:posOffset>8670290</wp:posOffset>
                 </wp:positionV>
                 <wp:extent cx="333375" cy="266700"/>
                 <wp:effectExtent l="0" t="0" r="28575" b="19050"/>
@@ -8200,13 +8081,150 @@
           </mc:Choice>
           <mc:Fallback>
             <w:pict>
-              <v:shape w14:anchorId="16252772" id="Zone de texte 146" o:spid="_x0000_s1066" type="#_x0000_t202" style="position:absolute;margin-left:233pt;margin-top:682.7pt;width:26.25pt;height:21pt;z-index:251844608;visibility:visible;mso-wrap-style:square;mso-width-percent:0;mso-height-percent:0;mso-wrap-distance-left:9pt;mso-wrap-distance-top:0;mso-wrap-distance-right:9pt;mso-wrap-distance-bottom:0;mso-position-horizontal:absolute;mso-position-horizontal-relative:text;mso-position-vertical:absolute;mso-position-vertical-relative:text;mso-width-percent:0;mso-height-percent:0;mso-width-relative:margin;mso-height-relative:margin;v-text-anchor:top" o:gfxdata="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" fillcolor="white [3201]" strokecolor="white [3212]" strokeweight=".5pt">
+              <v:shape w14:anchorId="16252772" id="Zone de texte 146" o:spid="_x0000_s1065" type="#_x0000_t202" style="position:absolute;margin-left:224.75pt;margin-top:682.7pt;width:26.25pt;height:21pt;z-index:251844608;visibility:visible;mso-wrap-style:square;mso-width-percent:0;mso-height-percent:0;mso-wrap-distance-left:9pt;mso-wrap-distance-top:0;mso-wrap-distance-right:9pt;mso-wrap-distance-bottom:0;mso-position-horizontal:absolute;mso-position-horizontal-relative:text;mso-position-vertical:absolute;mso-position-vertical-relative:text;mso-width-percent:0;mso-height-percent:0;mso-width-relative:margin;mso-height-relative:margin;v-text-anchor:top" o:gfxdata="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" fillcolor="white [3201]" strokecolor="white [3212]" strokeweight=".5pt">
                 <v:textbox>
                   <w:txbxContent>
                     <w:p>
                       <w:r>
                         <w:t>16</w:t>
                       </w:r>
+                    </w:p>
+                  </w:txbxContent>
+                </v:textbox>
+              </v:shape>
+            </w:pict>
+          </mc:Fallback>
+        </mc:AlternateContent>
+      </w:r>
+      <w:r>
+        <w:rPr>
+          <w:b/>
+          <w:bCs/>
+          <w:noProof/>
+          <w:sz w:val="28"/>
+          <w:szCs w:val="28"/>
+          <w:u w:val="single"/>
+        </w:rPr>
+        <mc:AlternateContent>
+          <mc:Choice Requires="wps">
+            <w:drawing>
+              <wp:anchor distT="0" distB="0" distL="114300" distR="114300" simplePos="0" relativeHeight="251789312" behindDoc="0" locked="0" layoutInCell="1" allowOverlap="1" wp14:anchorId="18B4DF1A" wp14:editId="5768BB93">
+                <wp:simplePos x="0" y="0"/>
+                <wp:positionH relativeFrom="column">
+                  <wp:posOffset>-220298</wp:posOffset>
+                </wp:positionH>
+                <wp:positionV relativeFrom="paragraph">
+                  <wp:posOffset>4905558</wp:posOffset>
+                </wp:positionV>
+                <wp:extent cx="3064510" cy="1148667"/>
+                <wp:effectExtent l="0" t="0" r="21590" b="13970"/>
+                <wp:wrapNone/>
+                <wp:docPr id="114" name="Zone de texte 114"/>
+                <wp:cNvGraphicFramePr/>
+                <a:graphic xmlns:a="http://schemas.openxmlformats.org/drawingml/2006/main">
+                  <a:graphicData uri="http://schemas.microsoft.com/office/word/2010/wordprocessingShape">
+                    <wps:wsp>
+                      <wps:cNvSpPr txBox="1"/>
+                      <wps:spPr>
+                        <a:xfrm>
+                          <a:off x="0" y="0"/>
+                          <a:ext cx="3064510" cy="1148667"/>
+                        </a:xfrm>
+                        <a:prstGeom prst="rect">
+                          <a:avLst/>
+                        </a:prstGeom>
+                        <a:solidFill>
+                          <a:schemeClr val="lt1"/>
+                        </a:solidFill>
+                        <a:ln w="6350">
+                          <a:solidFill>
+                            <a:schemeClr val="bg1"/>
+                          </a:solidFill>
+                        </a:ln>
+                      </wps:spPr>
+                      <wps:txbx>
+                        <w:txbxContent>
+                          <w:p>
+                            <w:pPr>
+                              <w:pStyle w:val="Titre1"/>
+                              <w:numPr>
+                                <w:ilvl w:val="0"/>
+                                <w:numId w:val="0"/>
+                              </w:numPr>
+                              <w:ind w:left="432" w:hanging="432"/>
+                              <w:jc w:val="right"/>
+                            </w:pPr>
+                            <w:bookmarkStart w:id="34" w:name="_Toc31119044"/>
+                            <w:r>
+                              <w:rPr>
+                                <w:sz w:val="56"/>
+                                <w:szCs w:val="56"/>
+                              </w:rPr>
+                              <w:t>DIAGRAMME DE DEPLOIEMENT</w:t>
+                            </w:r>
+                            <w:bookmarkEnd w:id="34"/>
+                          </w:p>
+                          <w:p>
+                            <w:pPr>
+                              <w:pStyle w:val="Titre1"/>
+                              <w:numPr>
+                                <w:ilvl w:val="0"/>
+                                <w:numId w:val="0"/>
+                              </w:numPr>
+                              <w:ind w:left="432"/>
+                            </w:pPr>
+                          </w:p>
+                        </w:txbxContent>
+                      </wps:txbx>
+                      <wps:bodyPr rot="0" spcFirstLastPara="0" vertOverflow="overflow" horzOverflow="overflow" vert="horz" wrap="square" lIns="91440" tIns="45720" rIns="91440" bIns="45720" numCol="1" spcCol="0" rtlCol="0" fromWordArt="0" anchor="t" anchorCtr="0" forceAA="0" compatLnSpc="1">
+                        <a:prstTxWarp prst="textNoShape">
+                          <a:avLst/>
+                        </a:prstTxWarp>
+                        <a:noAutofit/>
+                      </wps:bodyPr>
+                    </wps:wsp>
+                  </a:graphicData>
+                </a:graphic>
+                <wp14:sizeRelV relativeFrom="margin">
+                  <wp14:pctHeight>0</wp14:pctHeight>
+                </wp14:sizeRelV>
+              </wp:anchor>
+            </w:drawing>
+          </mc:Choice>
+          <mc:Fallback>
+            <w:pict>
+              <v:shape w14:anchorId="18B4DF1A" id="Zone de texte 114" o:spid="_x0000_s1066" type="#_x0000_t202" style="position:absolute;margin-left:-17.35pt;margin-top:386.25pt;width:241.3pt;height:90.45pt;z-index:251789312;visibility:visible;mso-wrap-style:square;mso-height-percent:0;mso-wrap-distance-left:9pt;mso-wrap-distance-top:0;mso-wrap-distance-right:9pt;mso-wrap-distance-bottom:0;mso-position-horizontal:absolute;mso-position-horizontal-relative:text;mso-position-vertical:absolute;mso-position-vertical-relative:text;mso-height-percent:0;mso-height-relative:margin;v-text-anchor:top" o:gfxdata="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" fillcolor="white [3201]" strokecolor="white [3212]" strokeweight=".5pt">
+                <v:textbox>
+                  <w:txbxContent>
+                    <w:p>
+                      <w:pPr>
+                        <w:pStyle w:val="Titre1"/>
+                        <w:numPr>
+                          <w:ilvl w:val="0"/>
+                          <w:numId w:val="0"/>
+                        </w:numPr>
+                        <w:ind w:left="432" w:hanging="432"/>
+                        <w:jc w:val="right"/>
+                      </w:pPr>
+                      <w:bookmarkStart w:id="35" w:name="_Toc31119044"/>
+                      <w:r>
+                        <w:rPr>
+                          <w:sz w:val="56"/>
+                          <w:szCs w:val="56"/>
+                        </w:rPr>
+                        <w:t>DIAGRAMME DE DEPLOIEMENT</w:t>
+                      </w:r>
+                      <w:bookmarkEnd w:id="35"/>
+                    </w:p>
+                    <w:p>
+                      <w:pPr>
+                        <w:pStyle w:val="Titre1"/>
+                        <w:numPr>
+                          <w:ilvl w:val="0"/>
+                          <w:numId w:val="0"/>
+                        </w:numPr>
+                        <w:ind w:left="432"/>
+                      </w:pPr>
                     </w:p>
                   </w:txbxContent>
                 </v:textbox>
@@ -8682,6 +8700,7 @@
             <w:docPartGallery w:val="Cover Pages"/>
           </w:docPartObj>
         </w:sdtPr>
+        <w:sdtEndPr/>
         <w:sdtContent>
           <w:r>
             <w:rPr>
@@ -9022,13 +9041,13 @@
         <mc:AlternateContent>
           <mc:Choice Requires="wps">
             <w:drawing>
-              <wp:anchor distT="0" distB="0" distL="114300" distR="114300" simplePos="0" relativeHeight="251944960" behindDoc="0" locked="0" layoutInCell="1" allowOverlap="1" wp14:anchorId="7B0B7B50" wp14:editId="176706F1">
+              <wp:anchor distT="0" distB="0" distL="114300" distR="114300" simplePos="0" relativeHeight="251944960" behindDoc="0" locked="0" layoutInCell="1" allowOverlap="1" wp14:anchorId="7B0B7B50" wp14:editId="508CF51B">
                 <wp:simplePos x="0" y="0"/>
                 <wp:positionH relativeFrom="column">
-                  <wp:posOffset>3434368</wp:posOffset>
+                  <wp:posOffset>3274564</wp:posOffset>
                 </wp:positionH>
                 <wp:positionV relativeFrom="paragraph">
-                  <wp:posOffset>-169545</wp:posOffset>
+                  <wp:posOffset>-116709</wp:posOffset>
                 </wp:positionV>
                 <wp:extent cx="3377990" cy="495300"/>
                 <wp:effectExtent l="0" t="0" r="13335" b="19050"/>
@@ -9067,7 +9086,7 @@
                               </w:numPr>
                               <w:ind w:left="576"/>
                             </w:pPr>
-                            <w:bookmarkStart w:id="37" w:name="_Toc31119045"/>
+                            <w:bookmarkStart w:id="36" w:name="_Toc31119045"/>
                             <w:r>
                               <w:rPr>
                                 <w:b/>
@@ -9077,20 +9096,9 @@
                                 <w:szCs w:val="36"/>
                                 <w:u w:val="single"/>
                               </w:rPr>
-                              <w:t xml:space="preserve">Diagramme de </w:t>
+                              <w:t>Diagramme de Déploiement</w:t>
                             </w:r>
-                            <w:r>
-                              <w:rPr>
-                                <w:b/>
-                                <w:bCs/>
-                                <w:color w:val="8EAADB" w:themeColor="accent1" w:themeTint="99"/>
-                                <w:sz w:val="36"/>
-                                <w:szCs w:val="36"/>
-                                <w:u w:val="single"/>
-                              </w:rPr>
-                              <w:t>Déploiement</w:t>
-                            </w:r>
-                            <w:bookmarkEnd w:id="37"/>
+                            <w:bookmarkEnd w:id="36"/>
                           </w:p>
                           <w:p>
                             <w:pPr>
@@ -9121,7 +9129,7 @@
           </mc:Choice>
           <mc:Fallback>
             <w:pict>
-              <v:shape w14:anchorId="7B0B7B50" id="Zone de texte 249" o:spid="_x0000_s1070" type="#_x0000_t202" style="position:absolute;left:0;text-align:left;margin-left:270.4pt;margin-top:-13.35pt;width:266pt;height:39pt;z-index:251944960;visibility:visible;mso-wrap-style:square;mso-width-percent:0;mso-wrap-distance-left:9pt;mso-wrap-distance-top:0;mso-wrap-distance-right:9pt;mso-wrap-distance-bottom:0;mso-position-horizontal:absolute;mso-position-horizontal-relative:text;mso-position-vertical:absolute;mso-position-vertical-relative:text;mso-width-percent:0;mso-width-relative:margin;v-text-anchor:top" o:gfxdata="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" fillcolor="white [3201]" strokecolor="white [3212]" strokeweight=".5pt">
+              <v:shape w14:anchorId="7B0B7B50" id="Zone de texte 249" o:spid="_x0000_s1070" type="#_x0000_t202" style="position:absolute;left:0;text-align:left;margin-left:257.85pt;margin-top:-9.2pt;width:266pt;height:39pt;z-index:251944960;visibility:visible;mso-wrap-style:square;mso-width-percent:0;mso-wrap-distance-left:9pt;mso-wrap-distance-top:0;mso-wrap-distance-right:9pt;mso-wrap-distance-bottom:0;mso-position-horizontal:absolute;mso-position-horizontal-relative:text;mso-position-vertical:absolute;mso-position-vertical-relative:text;mso-width-percent:0;mso-width-relative:margin;v-text-anchor:top" o:gfxdata="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" fillcolor="white [3201]" strokecolor="white [3212]" strokeweight=".5pt">
                 <v:textbox>
                   <w:txbxContent>
                     <w:p>
@@ -9133,7 +9141,7 @@
                         </w:numPr>
                         <w:ind w:left="576"/>
                       </w:pPr>
-                      <w:bookmarkStart w:id="38" w:name="_Toc31119045"/>
+                      <w:bookmarkStart w:id="37" w:name="_Toc31119045"/>
                       <w:r>
                         <w:rPr>
                           <w:b/>
@@ -9143,20 +9151,9 @@
                           <w:szCs w:val="36"/>
                           <w:u w:val="single"/>
                         </w:rPr>
-                        <w:t xml:space="preserve">Diagramme de </w:t>
+                        <w:t>Diagramme de Déploiement</w:t>
                       </w:r>
-                      <w:r>
-                        <w:rPr>
-                          <w:b/>
-                          <w:bCs/>
-                          <w:color w:val="8EAADB" w:themeColor="accent1" w:themeTint="99"/>
-                          <w:sz w:val="36"/>
-                          <w:szCs w:val="36"/>
-                          <w:u w:val="single"/>
-                        </w:rPr>
-                        <w:t>Déploiement</w:t>
-                      </w:r>
-                      <w:bookmarkEnd w:id="38"/>
+                      <w:bookmarkEnd w:id="37"/>
                     </w:p>
                     <w:p>
                       <w:pPr>
@@ -9189,10 +9186,10 @@
           <w:noProof/>
         </w:rPr>
         <w:drawing>
-          <wp:inline distT="0" distB="0" distL="0" distR="0" wp14:anchorId="62CD927F" wp14:editId="3EEA2672">
-            <wp:extent cx="9879357" cy="4431957"/>
-            <wp:effectExtent l="0" t="0" r="7620" b="6985"/>
-            <wp:docPr id="248" name="Image 248"/>
+          <wp:inline distT="0" distB="0" distL="0" distR="0" wp14:anchorId="2C3993DE" wp14:editId="6F9E31B5">
+            <wp:extent cx="9658985" cy="3914539"/>
+            <wp:effectExtent l="0" t="0" r="0" b="0"/>
+            <wp:docPr id="1" name="Image 1"/>
             <wp:cNvGraphicFramePr>
               <a:graphicFrameLocks xmlns:a="http://schemas.openxmlformats.org/drawingml/2006/main" noChangeAspect="1"/>
             </wp:cNvGraphicFramePr>
@@ -9200,36 +9197,23 @@
               <a:graphicData uri="http://schemas.openxmlformats.org/drawingml/2006/picture">
                 <pic:pic xmlns:pic="http://schemas.openxmlformats.org/drawingml/2006/picture">
                   <pic:nvPicPr>
-                    <pic:cNvPr id="0" name="Picture 53"/>
-                    <pic:cNvPicPr>
-                      <a:picLocks noChangeAspect="1" noChangeArrowheads="1"/>
-                    </pic:cNvPicPr>
+                    <pic:cNvPr id="1" name=""/>
+                    <pic:cNvPicPr/>
                   </pic:nvPicPr>
                   <pic:blipFill>
-                    <a:blip r:embed="rId39">
-                      <a:extLst>
-                        <a:ext uri="{28A0092B-C50C-407E-A947-70E740481C1C}">
-                          <a14:useLocalDpi xmlns:a14="http://schemas.microsoft.com/office/drawing/2010/main" val="0"/>
-                        </a:ext>
-                      </a:extLst>
-                    </a:blip>
-                    <a:srcRect/>
+                    <a:blip r:embed="rId39"/>
                     <a:stretch>
                       <a:fillRect/>
                     </a:stretch>
                   </pic:blipFill>
-                  <pic:spPr bwMode="auto">
+                  <pic:spPr>
                     <a:xfrm>
                       <a:off x="0" y="0"/>
-                      <a:ext cx="9932777" cy="4455922"/>
+                      <a:ext cx="9679887" cy="3923010"/>
                     </a:xfrm>
                     <a:prstGeom prst="rect">
                       <a:avLst/>
                     </a:prstGeom>
-                    <a:noFill/>
-                    <a:ln>
-                      <a:noFill/>
-                    </a:ln>
                   </pic:spPr>
                 </pic:pic>
               </a:graphicData>
@@ -9251,6 +9235,35 @@
         <w:tabs>
           <w:tab w:val="left" w:pos="4255"/>
         </w:tabs>
+        <w:rPr>
+          <w:noProof/>
+        </w:rPr>
+      </w:pPr>
+      <w:r>
+        <w:rPr>
+          <w:noProof/>
+        </w:rPr>
+        <w:tab/>
+      </w:r>
+    </w:p>
+    <w:p>
+      <w:pPr>
+        <w:tabs>
+          <w:tab w:val="left" w:pos="4255"/>
+        </w:tabs>
+        <w:rPr>
+          <w:noProof/>
+        </w:rPr>
+      </w:pPr>
+    </w:p>
+    <w:p>
+      <w:pPr>
+        <w:tabs>
+          <w:tab w:val="left" w:pos="4255"/>
+        </w:tabs>
+        <w:rPr>
+          <w:noProof/>
+        </w:rPr>
       </w:pPr>
       <w:r>
         <w:rPr>
@@ -9259,13 +9272,13 @@
         <mc:AlternateContent>
           <mc:Choice Requires="wps">
             <w:drawing>
-              <wp:anchor distT="0" distB="0" distL="114300" distR="114300" simplePos="0" relativeHeight="251947008" behindDoc="0" locked="0" layoutInCell="1" allowOverlap="1" wp14:anchorId="55CE058F" wp14:editId="43395B94">
+              <wp:anchor distT="0" distB="0" distL="114300" distR="114300" simplePos="0" relativeHeight="251947008" behindDoc="0" locked="0" layoutInCell="1" allowOverlap="1" wp14:anchorId="55CE058F" wp14:editId="36E6113C">
                 <wp:simplePos x="0" y="0"/>
                 <wp:positionH relativeFrom="column">
-                  <wp:posOffset>4901733</wp:posOffset>
+                  <wp:posOffset>4814691</wp:posOffset>
                 </wp:positionH>
                 <wp:positionV relativeFrom="paragraph">
-                  <wp:posOffset>499472</wp:posOffset>
+                  <wp:posOffset>471170</wp:posOffset>
                 </wp:positionV>
                 <wp:extent cx="333375" cy="266700"/>
                 <wp:effectExtent l="0" t="0" r="28575" b="19050"/>
@@ -9297,10 +9310,7 @@
                         <w:txbxContent>
                           <w:p>
                             <w:r>
-                              <w:t>1</w:t>
-                            </w:r>
-                            <w:r>
-                              <w:t>7</w:t>
+                              <w:t>17</w:t>
                             </w:r>
                           </w:p>
                         </w:txbxContent>
@@ -9325,15 +9335,12 @@
           </mc:Choice>
           <mc:Fallback>
             <w:pict>
-              <v:shape w14:anchorId="55CE058F" id="Zone de texte 250" o:spid="_x0000_s1071" type="#_x0000_t202" style="position:absolute;margin-left:385.95pt;margin-top:39.35pt;width:26.25pt;height:21pt;z-index:251947008;visibility:visible;mso-wrap-style:square;mso-width-percent:0;mso-height-percent:0;mso-wrap-distance-left:9pt;mso-wrap-distance-top:0;mso-wrap-distance-right:9pt;mso-wrap-distance-bottom:0;mso-position-horizontal:absolute;mso-position-horizontal-relative:text;mso-position-vertical:absolute;mso-position-vertical-relative:text;mso-width-percent:0;mso-height-percent:0;mso-width-relative:margin;mso-height-relative:margin;v-text-anchor:top" o:gfxdata="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" fillcolor="white [3201]" strokecolor="white [3212]" strokeweight=".5pt">
+              <v:shape w14:anchorId="55CE058F" id="Zone de texte 250" o:spid="_x0000_s1071" type="#_x0000_t202" style="position:absolute;margin-left:379.1pt;margin-top:37.1pt;width:26.25pt;height:21pt;z-index:251947008;visibility:visible;mso-wrap-style:square;mso-width-percent:0;mso-height-percent:0;mso-wrap-distance-left:9pt;mso-wrap-distance-top:0;mso-wrap-distance-right:9pt;mso-wrap-distance-bottom:0;mso-position-horizontal:absolute;mso-position-horizontal-relative:text;mso-position-vertical:absolute;mso-position-vertical-relative:text;mso-width-percent:0;mso-height-percent:0;mso-width-relative:margin;mso-height-relative:margin;v-text-anchor:top" o:gfxdata="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" fillcolor="white [3201]" strokecolor="white [3212]" strokeweight=".5pt">
                 <v:textbox>
                   <w:txbxContent>
                     <w:p>
                       <w:r>
-                        <w:t>1</w:t>
-                      </w:r>
-                      <w:r>
-                        <w:t>7</w:t>
+                        <w:t>17</w:t>
                       </w:r>
                     </w:p>
                   </w:txbxContent>
@@ -9343,12 +9350,26 @@
           </mc:Fallback>
         </mc:AlternateContent>
       </w:r>
-      <w:r>
-        <w:rPr>
-          <w:noProof/>
-        </w:rPr>
-        <w:tab/>
-      </w:r>
+    </w:p>
+    <w:p>
+      <w:pPr>
+        <w:sectPr>
+          <w:pgSz w:w="16838" w:h="11906" w:orient="landscape"/>
+          <w:pgMar w:top="720" w:right="907" w:bottom="720" w:left="720" w:header="709" w:footer="709" w:gutter="0"/>
+          <w:cols w:space="708"/>
+          <w:docGrid w:linePitch="360"/>
+        </w:sectPr>
+      </w:pPr>
+    </w:p>
+    <w:p/>
+    <w:p/>
+    <w:p/>
+    <w:p/>
+    <w:p/>
+    <w:p/>
+    <w:p/>
+    <w:p/>
+    <w:p>
       <w:r>
         <w:rPr>
           <w:noProof/>
@@ -9356,18 +9377,355 @@
         <mc:AlternateContent>
           <mc:Choice Requires="wps">
             <w:drawing>
-              <wp:anchor distT="0" distB="0" distL="114300" distR="114300" simplePos="0" relativeHeight="251901952" behindDoc="0" locked="0" layoutInCell="1" allowOverlap="1" wp14:anchorId="4FA90BE3" wp14:editId="78089656">
+              <wp:anchor distT="0" distB="0" distL="114300" distR="114300" simplePos="0" relativeHeight="251949056" behindDoc="0" locked="0" layoutInCell="1" allowOverlap="1" wp14:anchorId="5462A39F" wp14:editId="18032C3F">
                 <wp:simplePos x="0" y="0"/>
                 <wp:positionH relativeFrom="column">
-                  <wp:posOffset>4669053</wp:posOffset>
+                  <wp:posOffset>2223135</wp:posOffset>
                 </wp:positionH>
                 <wp:positionV relativeFrom="paragraph">
-                  <wp:posOffset>234024</wp:posOffset>
+                  <wp:posOffset>196540</wp:posOffset>
+                </wp:positionV>
+                <wp:extent cx="1624760" cy="347623"/>
+                <wp:effectExtent l="0" t="0" r="13970" b="14605"/>
+                <wp:wrapNone/>
+                <wp:docPr id="2" name="Zone de texte 2"/>
+                <wp:cNvGraphicFramePr/>
+                <a:graphic xmlns:a="http://schemas.openxmlformats.org/drawingml/2006/main">
+                  <a:graphicData uri="http://schemas.microsoft.com/office/word/2010/wordprocessingShape">
+                    <wps:wsp>
+                      <wps:cNvSpPr txBox="1"/>
+                      <wps:spPr>
+                        <a:xfrm>
+                          <a:off x="0" y="0"/>
+                          <a:ext cx="1624760" cy="347623"/>
+                        </a:xfrm>
+                        <a:prstGeom prst="rect">
+                          <a:avLst/>
+                        </a:prstGeom>
+                        <a:solidFill>
+                          <a:schemeClr val="lt1"/>
+                        </a:solidFill>
+                        <a:ln w="6350">
+                          <a:solidFill>
+                            <a:schemeClr val="bg1"/>
+                          </a:solidFill>
+                        </a:ln>
+                      </wps:spPr>
+                      <wps:txbx>
+                        <w:txbxContent>
+                          <w:p>
+                            <w:pPr>
+                              <w:pStyle w:val="Titre2"/>
+                              <w:numPr>
+                                <w:ilvl w:val="0"/>
+                                <w:numId w:val="0"/>
+                              </w:numPr>
+                              <w:ind w:left="576" w:hanging="576"/>
+                              <w:jc w:val="center"/>
+                            </w:pPr>
+                            <w:r>
+                              <w:t>Complément</w:t>
+                            </w:r>
+                          </w:p>
+                          <w:p>
+                            <w:pPr>
+                              <w:pStyle w:val="Titre1"/>
+                              <w:numPr>
+                                <w:ilvl w:val="0"/>
+                                <w:numId w:val="0"/>
+                              </w:numPr>
+                              <w:ind w:left="432" w:hanging="432"/>
+                              <w:jc w:val="center"/>
+                            </w:pPr>
+                          </w:p>
+                        </w:txbxContent>
+                      </wps:txbx>
+                      <wps:bodyPr rot="0" spcFirstLastPara="0" vertOverflow="overflow" horzOverflow="overflow" vert="horz" wrap="square" lIns="91440" tIns="45720" rIns="91440" bIns="45720" numCol="1" spcCol="0" rtlCol="0" fromWordArt="0" anchor="t" anchorCtr="0" forceAA="0" compatLnSpc="1">
+                        <a:prstTxWarp prst="textNoShape">
+                          <a:avLst/>
+                        </a:prstTxWarp>
+                        <a:noAutofit/>
+                      </wps:bodyPr>
+                    </wps:wsp>
+                  </a:graphicData>
+                </a:graphic>
+                <wp14:sizeRelH relativeFrom="margin">
+                  <wp14:pctWidth>0</wp14:pctWidth>
+                </wp14:sizeRelH>
+                <wp14:sizeRelV relativeFrom="margin">
+                  <wp14:pctHeight>0</wp14:pctHeight>
+                </wp14:sizeRelV>
+              </wp:anchor>
+            </w:drawing>
+          </mc:Choice>
+          <mc:Fallback>
+            <w:pict>
+              <v:shape w14:anchorId="5462A39F" id="_x0000_s1072" type="#_x0000_t202" style="position:absolute;margin-left:175.05pt;margin-top:15.5pt;width:127.95pt;height:27.35pt;z-index:251949056;visibility:visible;mso-wrap-style:square;mso-width-percent:0;mso-height-percent:0;mso-wrap-distance-left:9pt;mso-wrap-distance-top:0;mso-wrap-distance-right:9pt;mso-wrap-distance-bottom:0;mso-position-horizontal:absolute;mso-position-horizontal-relative:text;mso-position-vertical:absolute;mso-position-vertical-relative:text;mso-width-percent:0;mso-height-percent:0;mso-width-relative:margin;mso-height-relative:margin;v-text-anchor:top" o:gfxdata="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" fillcolor="white [3201]" strokecolor="white [3212]" strokeweight=".5pt">
+                <v:textbox>
+                  <w:txbxContent>
+                    <w:p>
+                      <w:pPr>
+                        <w:pStyle w:val="Titre2"/>
+                        <w:numPr>
+                          <w:ilvl w:val="0"/>
+                          <w:numId w:val="0"/>
+                        </w:numPr>
+                        <w:ind w:left="576" w:hanging="576"/>
+                        <w:jc w:val="center"/>
+                      </w:pPr>
+                      <w:r>
+                        <w:t>Complément</w:t>
+                      </w:r>
+                    </w:p>
+                    <w:p>
+                      <w:pPr>
+                        <w:pStyle w:val="Titre1"/>
+                        <w:numPr>
+                          <w:ilvl w:val="0"/>
+                          <w:numId w:val="0"/>
+                        </w:numPr>
+                        <w:ind w:left="432" w:hanging="432"/>
+                        <w:jc w:val="center"/>
+                      </w:pPr>
+                    </w:p>
+                  </w:txbxContent>
+                </v:textbox>
+              </v:shape>
+            </w:pict>
+          </mc:Fallback>
+        </mc:AlternateContent>
+      </w:r>
+    </w:p>
+    <w:p/>
+    <w:p/>
+    <w:p/>
+    <w:p>
+      <w:r>
+        <w:t xml:space="preserve">En complément, vous trouverez </w:t>
+      </w:r>
+      <w:r>
+        <w:t>l’ensemble des livrables attendus à</w:t>
+      </w:r>
+      <w:r>
+        <w:t xml:space="preserve"> l’adresse </w:t>
+      </w:r>
+      <w:r>
+        <w:t>suiv</w:t>
+      </w:r>
+      <w:bookmarkStart w:id="38" w:name="_GoBack"/>
+      <w:bookmarkEnd w:id="38"/>
+      <w:r>
+        <w:t>ante :</w:t>
+      </w:r>
+    </w:p>
+    <w:p>
+      <w:pPr>
+        <w:jc w:val="center"/>
+      </w:pPr>
+      <w:hyperlink r:id="rId40" w:history="1">
+        <w:r>
+          <w:rPr>
+            <w:rStyle w:val="Lienhypertexte"/>
+          </w:rPr>
+          <w:t>https://github.com/aquel69/Projet5_OCpizza</w:t>
+        </w:r>
+      </w:hyperlink>
+    </w:p>
+    <w:p>
+      <w:proofErr w:type="gramStart"/>
+      <w:r>
+        <w:t>Le  R</w:t>
+      </w:r>
+      <w:r>
+        <w:t>epository</w:t>
+      </w:r>
+      <w:proofErr w:type="gramEnd"/>
+      <w:r>
+        <w:t xml:space="preserve"> cont</w:t>
+      </w:r>
+      <w:r>
+        <w:t>i</w:t>
+      </w:r>
+      <w:r>
+        <w:t>en</w:t>
+      </w:r>
+      <w:r>
+        <w:t>t</w:t>
+      </w:r>
+      <w:r>
+        <w:t> :</w:t>
+      </w:r>
+    </w:p>
+    <w:p>
+      <w:pPr>
+        <w:pStyle w:val="Paragraphedeliste"/>
+        <w:numPr>
+          <w:ilvl w:val="0"/>
+          <w:numId w:val="8"/>
+        </w:numPr>
+      </w:pPr>
+      <w:r>
+        <w:t>Le code JAVA sur Eclipse ayant permis l’élaboration de la Base de Données.</w:t>
+      </w:r>
+    </w:p>
+    <w:p>
+      <w:pPr>
+        <w:pStyle w:val="Paragraphedeliste"/>
+        <w:numPr>
+          <w:ilvl w:val="0"/>
+          <w:numId w:val="8"/>
+        </w:numPr>
+      </w:pPr>
+      <w:r>
+        <w:t>La sauvegarde de la structure de la base données réalisé sur Power Architect.</w:t>
+      </w:r>
+    </w:p>
+    <w:p>
+      <w:pPr>
+        <w:pStyle w:val="Paragraphedeliste"/>
+        <w:numPr>
+          <w:ilvl w:val="0"/>
+          <w:numId w:val="8"/>
+        </w:numPr>
+      </w:pPr>
+      <w:r>
+        <w:t>Les différents diagrammes réalisés sous Visio et Eclipse.</w:t>
+      </w:r>
+    </w:p>
+    <w:p>
+      <w:pPr>
+        <w:pStyle w:val="Paragraphedeliste"/>
+        <w:numPr>
+          <w:ilvl w:val="0"/>
+          <w:numId w:val="8"/>
+        </w:numPr>
+      </w:pPr>
+      <w:r>
+        <w:t>Les sauvegardes de la base</w:t>
+      </w:r>
+      <w:r>
+        <w:t xml:space="preserve"> de données sous </w:t>
+      </w:r>
+      <w:proofErr w:type="spellStart"/>
+      <w:r>
+        <w:t>PgAdmin</w:t>
+      </w:r>
+      <w:proofErr w:type="spellEnd"/>
+      <w:r>
+        <w:t xml:space="preserve"> 4 :</w:t>
+      </w:r>
+    </w:p>
+    <w:p>
+      <w:pPr>
+        <w:pStyle w:val="Paragraphedeliste"/>
+        <w:numPr>
+          <w:ilvl w:val="1"/>
+          <w:numId w:val="8"/>
+        </w:numPr>
+      </w:pPr>
+      <w:r>
+        <w:t>Data</w:t>
+      </w:r>
+    </w:p>
+    <w:p>
+      <w:pPr>
+        <w:pStyle w:val="Paragraphedeliste"/>
+        <w:numPr>
+          <w:ilvl w:val="1"/>
+          <w:numId w:val="8"/>
+        </w:numPr>
+      </w:pPr>
+      <w:r>
+        <w:t>Structure</w:t>
+      </w:r>
+    </w:p>
+    <w:p>
+      <w:pPr>
+        <w:pStyle w:val="Paragraphedeliste"/>
+        <w:numPr>
+          <w:ilvl w:val="1"/>
+          <w:numId w:val="8"/>
+        </w:numPr>
+      </w:pPr>
+      <w:r>
+        <w:t>Backup complet</w:t>
+      </w:r>
+    </w:p>
+    <w:p>
+      <w:pPr>
+        <w:pStyle w:val="Paragraphedeliste"/>
+        <w:numPr>
+          <w:ilvl w:val="1"/>
+          <w:numId w:val="8"/>
+        </w:numPr>
+      </w:pPr>
+      <w:r>
+        <w:t>Alimentation de chaque table</w:t>
+      </w:r>
+    </w:p>
+    <w:p>
+      <w:pPr>
+        <w:pStyle w:val="Paragraphedeliste"/>
+        <w:numPr>
+          <w:ilvl w:val="0"/>
+          <w:numId w:val="8"/>
+        </w:numPr>
+      </w:pPr>
+      <w:r>
+        <w:t>Les wireframes sous Visio permettant d’alimenter et d’interroger les différentes tables.</w:t>
+      </w:r>
+    </w:p>
+    <w:p>
+      <w:pPr>
+        <w:pStyle w:val="Paragraphedeliste"/>
+        <w:numPr>
+          <w:ilvl w:val="0"/>
+          <w:numId w:val="8"/>
+        </w:numPr>
+      </w:pPr>
+      <w:r>
+        <w:t>Un fichier README permettant la compréhension et l’usage des différents outils, ayant servi à l’élaboration des livrables</w:t>
+      </w:r>
+      <w:r>
+        <w:t>.</w:t>
+      </w:r>
+    </w:p>
+    <w:p/>
+    <w:p>
+      <w:pPr>
+        <w:jc w:val="center"/>
+      </w:pPr>
+      <w:r>
+        <w:t>Merci de votre lecture</w:t>
+      </w:r>
+    </w:p>
+    <w:p>
+      <w:pPr>
+        <w:pStyle w:val="Titre2"/>
+        <w:numPr>
+          <w:ilvl w:val="0"/>
+          <w:numId w:val="0"/>
+        </w:numPr>
+      </w:pPr>
+      <w:r>
+        <w:rPr>
+          <w:noProof/>
+        </w:rPr>
+        <mc:AlternateContent>
+          <mc:Choice Requires="wps">
+            <w:drawing>
+              <wp:anchor distT="0" distB="0" distL="114300" distR="114300" simplePos="0" relativeHeight="251951104" behindDoc="0" locked="0" layoutInCell="1" allowOverlap="1" wp14:anchorId="786D452D" wp14:editId="6C4409FA">
+                <wp:simplePos x="0" y="0"/>
+                <wp:positionH relativeFrom="column">
+                  <wp:posOffset>3030367</wp:posOffset>
+                </wp:positionH>
+                <wp:positionV relativeFrom="paragraph">
+                  <wp:posOffset>2531603</wp:posOffset>
                 </wp:positionV>
                 <wp:extent cx="333375" cy="266700"/>
                 <wp:effectExtent l="0" t="0" r="28575" b="19050"/>
                 <wp:wrapNone/>
-                <wp:docPr id="176" name="Zone de texte 176"/>
+                <wp:docPr id="3" name="Zone de texte 3"/>
                 <wp:cNvGraphicFramePr/>
                 <a:graphic xmlns:a="http://schemas.openxmlformats.org/drawingml/2006/main">
                   <a:graphicData uri="http://schemas.microsoft.com/office/word/2010/wordprocessingShape">
@@ -9394,57 +9752,10 @@
                         <w:txbxContent>
                           <w:p>
                             <w:r>
-                              <w:rPr>
-                                <w:noProof/>
-                              </w:rPr>
-                              <w:drawing>
-                                <wp:inline distT="0" distB="0" distL="0" distR="0" wp14:anchorId="6956984E" wp14:editId="6300C9F3">
-                                  <wp:extent cx="140335" cy="57785"/>
-                                  <wp:effectExtent l="0" t="0" r="0" b="0"/>
-                                  <wp:docPr id="247" name="Image 247"/>
-                                  <wp:cNvGraphicFramePr>
-                                    <a:graphicFrameLocks xmlns:a="http://schemas.openxmlformats.org/drawingml/2006/main" noChangeAspect="1"/>
-                                  </wp:cNvGraphicFramePr>
-                                  <a:graphic xmlns:a="http://schemas.openxmlformats.org/drawingml/2006/main">
-                                    <a:graphicData uri="http://schemas.openxmlformats.org/drawingml/2006/picture">
-                                      <pic:pic xmlns:pic="http://schemas.openxmlformats.org/drawingml/2006/picture">
-                                        <pic:nvPicPr>
-                                          <pic:cNvPr id="0" name="Picture 52"/>
-                                          <pic:cNvPicPr>
-                                            <a:picLocks noChangeAspect="1" noChangeArrowheads="1"/>
-                                          </pic:cNvPicPr>
-                                        </pic:nvPicPr>
-                                        <pic:blipFill>
-                                          <a:blip r:embed="rId39">
-                                            <a:extLst>
-                                              <a:ext uri="{28A0092B-C50C-407E-A947-70E740481C1C}">
-                                                <a14:useLocalDpi xmlns:a14="http://schemas.microsoft.com/office/drawing/2010/main" val="0"/>
-                                              </a:ext>
-                                            </a:extLst>
-                                          </a:blip>
-                                          <a:srcRect/>
-                                          <a:stretch>
-                                            <a:fillRect/>
-                                          </a:stretch>
-                                        </pic:blipFill>
-                                        <pic:spPr bwMode="auto">
-                                          <a:xfrm>
-                                            <a:off x="0" y="0"/>
-                                            <a:ext cx="140335" cy="57785"/>
-                                          </a:xfrm>
-                                          <a:prstGeom prst="rect">
-                                            <a:avLst/>
-                                          </a:prstGeom>
-                                          <a:noFill/>
-                                          <a:ln>
-                                            <a:noFill/>
-                                          </a:ln>
-                                        </pic:spPr>
-                                      </pic:pic>
-                                    </a:graphicData>
-                                  </a:graphic>
-                                </wp:inline>
-                              </w:drawing>
+                              <w:t>1</w:t>
+                            </w:r>
+                            <w:r>
+                              <w:t>8</w:t>
                             </w:r>
                           </w:p>
                         </w:txbxContent>
@@ -9469,62 +9780,15 @@
           </mc:Choice>
           <mc:Fallback>
             <w:pict>
-              <v:shape w14:anchorId="4FA90BE3" id="Zone de texte 176" o:spid="_x0000_s1072" type="#_x0000_t202" style="position:absolute;margin-left:367.65pt;margin-top:18.45pt;width:26.25pt;height:21pt;z-index:251901952;visibility:visible;mso-wrap-style:square;mso-width-percent:0;mso-height-percent:0;mso-wrap-distance-left:9pt;mso-wrap-distance-top:0;mso-wrap-distance-right:9pt;mso-wrap-distance-bottom:0;mso-position-horizontal:absolute;mso-position-horizontal-relative:text;mso-position-vertical:absolute;mso-position-vertical-relative:text;mso-width-percent:0;mso-height-percent:0;mso-width-relative:margin;mso-height-relative:margin;v-text-anchor:top" o:gfxdata="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" fillcolor="white [3201]" strokecolor="white [3212]" strokeweight=".5pt">
+              <v:shape w14:anchorId="786D452D" id="Zone de texte 3" o:spid="_x0000_s1073" type="#_x0000_t202" style="position:absolute;margin-left:238.6pt;margin-top:199.35pt;width:26.25pt;height:21pt;z-index:251951104;visibility:visible;mso-wrap-style:square;mso-width-percent:0;mso-height-percent:0;mso-wrap-distance-left:9pt;mso-wrap-distance-top:0;mso-wrap-distance-right:9pt;mso-wrap-distance-bottom:0;mso-position-horizontal:absolute;mso-position-horizontal-relative:text;mso-position-vertical:absolute;mso-position-vertical-relative:text;mso-width-percent:0;mso-height-percent:0;mso-width-relative:margin;mso-height-relative:margin;v-text-anchor:top" o:gfxdata="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" fillcolor="white [3201]" strokecolor="white [3212]" strokeweight=".5pt">
                 <v:textbox>
                   <w:txbxContent>
                     <w:p>
                       <w:r>
-                        <w:rPr>
-                          <w:noProof/>
-                        </w:rPr>
-                        <w:drawing>
-                          <wp:inline distT="0" distB="0" distL="0" distR="0" wp14:anchorId="6956984E" wp14:editId="6300C9F3">
-                            <wp:extent cx="140335" cy="57785"/>
-                            <wp:effectExtent l="0" t="0" r="0" b="0"/>
-                            <wp:docPr id="247" name="Image 247"/>
-                            <wp:cNvGraphicFramePr>
-                              <a:graphicFrameLocks xmlns:a="http://schemas.openxmlformats.org/drawingml/2006/main" noChangeAspect="1"/>
-                            </wp:cNvGraphicFramePr>
-                            <a:graphic xmlns:a="http://schemas.openxmlformats.org/drawingml/2006/main">
-                              <a:graphicData uri="http://schemas.openxmlformats.org/drawingml/2006/picture">
-                                <pic:pic xmlns:pic="http://schemas.openxmlformats.org/drawingml/2006/picture">
-                                  <pic:nvPicPr>
-                                    <pic:cNvPr id="0" name="Picture 52"/>
-                                    <pic:cNvPicPr>
-                                      <a:picLocks noChangeAspect="1" noChangeArrowheads="1"/>
-                                    </pic:cNvPicPr>
-                                  </pic:nvPicPr>
-                                  <pic:blipFill>
-                                    <a:blip r:embed="rId39">
-                                      <a:extLst>
-                                        <a:ext uri="{28A0092B-C50C-407E-A947-70E740481C1C}">
-                                          <a14:useLocalDpi xmlns:a14="http://schemas.microsoft.com/office/drawing/2010/main" val="0"/>
-                                        </a:ext>
-                                      </a:extLst>
-                                    </a:blip>
-                                    <a:srcRect/>
-                                    <a:stretch>
-                                      <a:fillRect/>
-                                    </a:stretch>
-                                  </pic:blipFill>
-                                  <pic:spPr bwMode="auto">
-                                    <a:xfrm>
-                                      <a:off x="0" y="0"/>
-                                      <a:ext cx="140335" cy="57785"/>
-                                    </a:xfrm>
-                                    <a:prstGeom prst="rect">
-                                      <a:avLst/>
-                                    </a:prstGeom>
-                                    <a:noFill/>
-                                    <a:ln>
-                                      <a:noFill/>
-                                    </a:ln>
-                                  </pic:spPr>
-                                </pic:pic>
-                              </a:graphicData>
-                            </a:graphic>
-                          </wp:inline>
-                        </w:drawing>
+                        <w:t>1</w:t>
+                      </w:r>
+                      <w:r>
+                        <w:t>8</w:t>
                       </w:r>
                     </w:p>
                   </w:txbxContent>
@@ -9536,8 +9800,8 @@
       </w:r>
     </w:p>
     <w:sectPr>
-      <w:pgSz w:w="16838" w:h="11906" w:orient="landscape"/>
-      <w:pgMar w:top="720" w:right="907" w:bottom="720" w:left="720" w:header="709" w:footer="709" w:gutter="0"/>
+      <w:pgSz w:w="11906" w:h="16838"/>
+      <w:pgMar w:top="907" w:right="1134" w:bottom="720" w:left="1134" w:header="709" w:footer="709" w:gutter="0"/>
       <w:cols w:space="708"/>
       <w:docGrid w:linePitch="360"/>
     </w:sectPr>
@@ -9906,6 +10170,119 @@
     </w:lvl>
   </w:abstractNum>
   <w:abstractNum w:abstractNumId="3" w15:restartNumberingAfterBreak="0">
+    <w:nsid w:val="54C13771"/>
+    <w:multiLevelType w:val="hybridMultilevel"/>
+    <w:tmpl w:val="33442038"/>
+    <w:lvl w:ilvl="0" w:tplc="040C0001">
+      <w:start w:val="1"/>
+      <w:numFmt w:val="bullet"/>
+      <w:lvlText w:val=""/>
+      <w:lvlJc w:val="left"/>
+      <w:pPr>
+        <w:ind w:left="720" w:hanging="360"/>
+      </w:pPr>
+      <w:rPr>
+        <w:rFonts w:ascii="Symbol" w:hAnsi="Symbol" w:hint="default"/>
+      </w:rPr>
+    </w:lvl>
+    <w:lvl w:ilvl="1" w:tplc="040C0003">
+      <w:start w:val="1"/>
+      <w:numFmt w:val="bullet"/>
+      <w:lvlText w:val="o"/>
+      <w:lvlJc w:val="left"/>
+      <w:pPr>
+        <w:ind w:left="1440" w:hanging="360"/>
+      </w:pPr>
+      <w:rPr>
+        <w:rFonts w:ascii="Courier New" w:hAnsi="Courier New" w:cs="Courier New" w:hint="default"/>
+      </w:rPr>
+    </w:lvl>
+    <w:lvl w:ilvl="2" w:tplc="040C0005" w:tentative="1">
+      <w:start w:val="1"/>
+      <w:numFmt w:val="bullet"/>
+      <w:lvlText w:val=""/>
+      <w:lvlJc w:val="left"/>
+      <w:pPr>
+        <w:ind w:left="2160" w:hanging="360"/>
+      </w:pPr>
+      <w:rPr>
+        <w:rFonts w:ascii="Wingdings" w:hAnsi="Wingdings" w:hint="default"/>
+      </w:rPr>
+    </w:lvl>
+    <w:lvl w:ilvl="3" w:tplc="040C0001" w:tentative="1">
+      <w:start w:val="1"/>
+      <w:numFmt w:val="bullet"/>
+      <w:lvlText w:val=""/>
+      <w:lvlJc w:val="left"/>
+      <w:pPr>
+        <w:ind w:left="2880" w:hanging="360"/>
+      </w:pPr>
+      <w:rPr>
+        <w:rFonts w:ascii="Symbol" w:hAnsi="Symbol" w:hint="default"/>
+      </w:rPr>
+    </w:lvl>
+    <w:lvl w:ilvl="4" w:tplc="040C0003" w:tentative="1">
+      <w:start w:val="1"/>
+      <w:numFmt w:val="bullet"/>
+      <w:lvlText w:val="o"/>
+      <w:lvlJc w:val="left"/>
+      <w:pPr>
+        <w:ind w:left="3600" w:hanging="360"/>
+      </w:pPr>
+      <w:rPr>
+        <w:rFonts w:ascii="Courier New" w:hAnsi="Courier New" w:cs="Courier New" w:hint="default"/>
+      </w:rPr>
+    </w:lvl>
+    <w:lvl w:ilvl="5" w:tplc="040C0005" w:tentative="1">
+      <w:start w:val="1"/>
+      <w:numFmt w:val="bullet"/>
+      <w:lvlText w:val=""/>
+      <w:lvlJc w:val="left"/>
+      <w:pPr>
+        <w:ind w:left="4320" w:hanging="360"/>
+      </w:pPr>
+      <w:rPr>
+        <w:rFonts w:ascii="Wingdings" w:hAnsi="Wingdings" w:hint="default"/>
+      </w:rPr>
+    </w:lvl>
+    <w:lvl w:ilvl="6" w:tplc="040C0001" w:tentative="1">
+      <w:start w:val="1"/>
+      <w:numFmt w:val="bullet"/>
+      <w:lvlText w:val=""/>
+      <w:lvlJc w:val="left"/>
+      <w:pPr>
+        <w:ind w:left="5040" w:hanging="360"/>
+      </w:pPr>
+      <w:rPr>
+        <w:rFonts w:ascii="Symbol" w:hAnsi="Symbol" w:hint="default"/>
+      </w:rPr>
+    </w:lvl>
+    <w:lvl w:ilvl="7" w:tplc="040C0003" w:tentative="1">
+      <w:start w:val="1"/>
+      <w:numFmt w:val="bullet"/>
+      <w:lvlText w:val="o"/>
+      <w:lvlJc w:val="left"/>
+      <w:pPr>
+        <w:ind w:left="5760" w:hanging="360"/>
+      </w:pPr>
+      <w:rPr>
+        <w:rFonts w:ascii="Courier New" w:hAnsi="Courier New" w:cs="Courier New" w:hint="default"/>
+      </w:rPr>
+    </w:lvl>
+    <w:lvl w:ilvl="8" w:tplc="040C0005" w:tentative="1">
+      <w:start w:val="1"/>
+      <w:numFmt w:val="bullet"/>
+      <w:lvlText w:val=""/>
+      <w:lvlJc w:val="left"/>
+      <w:pPr>
+        <w:ind w:left="6480" w:hanging="360"/>
+      </w:pPr>
+      <w:rPr>
+        <w:rFonts w:ascii="Wingdings" w:hAnsi="Wingdings" w:hint="default"/>
+      </w:rPr>
+    </w:lvl>
+  </w:abstractNum>
+  <w:abstractNum w:abstractNumId="4" w15:restartNumberingAfterBreak="0">
     <w:nsid w:val="61F662C6"/>
     <w:multiLevelType w:val="hybridMultilevel"/>
     <w:tmpl w:val="090ECA0A"/>
@@ -9994,7 +10371,7 @@
       </w:pPr>
     </w:lvl>
   </w:abstractNum>
-  <w:abstractNum w:abstractNumId="4" w15:restartNumberingAfterBreak="0">
+  <w:abstractNum w:abstractNumId="5" w15:restartNumberingAfterBreak="0">
     <w:nsid w:val="65A5293F"/>
     <w:multiLevelType w:val="hybridMultilevel"/>
     <w:tmpl w:val="AEAA2FB8"/>
@@ -10083,7 +10460,7 @@
       </w:pPr>
     </w:lvl>
   </w:abstractNum>
-  <w:abstractNum w:abstractNumId="5" w15:restartNumberingAfterBreak="0">
+  <w:abstractNum w:abstractNumId="6" w15:restartNumberingAfterBreak="0">
     <w:nsid w:val="66B85F36"/>
     <w:multiLevelType w:val="hybridMultilevel"/>
     <w:tmpl w:val="090ECA0A"/>
@@ -10172,7 +10549,7 @@
       </w:pPr>
     </w:lvl>
   </w:abstractNum>
-  <w:abstractNum w:abstractNumId="6" w15:restartNumberingAfterBreak="0">
+  <w:abstractNum w:abstractNumId="7" w15:restartNumberingAfterBreak="0">
     <w:nsid w:val="7C5774C1"/>
     <w:multiLevelType w:val="hybridMultilevel"/>
     <w:tmpl w:val="090ECA0A"/>
@@ -10265,21 +10642,24 @@
     <w:abstractNumId w:val="0"/>
   </w:num>
   <w:num w:numId="2">
-    <w:abstractNumId w:val="4"/>
+    <w:abstractNumId w:val="5"/>
   </w:num>
   <w:num w:numId="3">
-    <w:abstractNumId w:val="5"/>
+    <w:abstractNumId w:val="6"/>
   </w:num>
   <w:num w:numId="4">
     <w:abstractNumId w:val="1"/>
   </w:num>
   <w:num w:numId="5">
-    <w:abstractNumId w:val="6"/>
+    <w:abstractNumId w:val="7"/>
   </w:num>
   <w:num w:numId="6">
     <w:abstractNumId w:val="2"/>
   </w:num>
   <w:num w:numId="7">
+    <w:abstractNumId w:val="4"/>
+  </w:num>
+  <w:num w:numId="8">
     <w:abstractNumId w:val="3"/>
   </w:num>
 </w:numbering>
@@ -10683,7 +11063,7 @@
   <w:style w:type="paragraph" w:default="1" w:styleId="Normal">
     <w:name w:val="Normal"/>
     <w:qFormat/>
-    <w:rsid w:val="008D7AE7"/>
+    <w:rsid w:val="00A51A3C"/>
   </w:style>
   <w:style w:type="paragraph" w:styleId="Titre1">
     <w:name w:val="heading 1"/>
@@ -11083,8 +11463,11 @@
     <w:autoRedefine/>
     <w:uiPriority w:val="39"/>
     <w:unhideWhenUsed/>
-    <w:rsid w:val="00373390"/>
+    <w:rsid w:val="009B54B7"/>
     <w:pPr>
+      <w:tabs>
+        <w:tab w:val="right" w:leader="dot" w:pos="9072"/>
+      </w:tabs>
       <w:spacing w:after="100"/>
     </w:pPr>
     <w:rPr>
@@ -11237,6 +11620,18 @@
       <w:bCs/>
     </w:rPr>
   </w:style>
+  <w:style w:type="character" w:styleId="Mentionnonrsolue">
+    <w:name w:val="Unresolved Mention"/>
+    <w:basedOn w:val="Policepardfaut"/>
+    <w:uiPriority w:val="99"/>
+    <w:semiHidden/>
+    <w:unhideWhenUsed/>
+    <w:rsid w:val="00FA6E9B"/>
+    <w:rPr>
+      <w:color w:val="605E5C"/>
+      <w:shd w:val="clear" w:color="auto" w:fill="E1DFDD"/>
+    </w:rPr>
+  </w:style>
 </w:styles>
 </file>
 
@@ -11316,21 +11711,42 @@
     <w:charset w:val="00"/>
     <w:family w:val="roman"/>
     <w:pitch w:val="variable"/>
-    <w:sig w:usb0="E0002AFF" w:usb1="C0007841" w:usb2="00000009" w:usb3="00000000" w:csb0="000001FF" w:csb1="00000000"/>
+    <w:sig w:usb0="E0002EFF" w:usb1="C000785B" w:usb2="00000009" w:usb3="00000000" w:csb0="000001FF" w:csb1="00000000"/>
+  </w:font>
+  <w:font w:name="Symbol">
+    <w:panose1 w:val="05050102010706020507"/>
+    <w:charset w:val="02"/>
+    <w:family w:val="roman"/>
+    <w:pitch w:val="variable"/>
+    <w:sig w:usb0="00000000" w:usb1="10000000" w:usb2="00000000" w:usb3="00000000" w:csb0="80000000" w:csb1="00000000"/>
+  </w:font>
+  <w:font w:name="Courier New">
+    <w:panose1 w:val="02070309020205020404"/>
+    <w:charset w:val="00"/>
+    <w:family w:val="modern"/>
+    <w:pitch w:val="fixed"/>
+    <w:sig w:usb0="E0002EFF" w:usb1="C0007843" w:usb2="00000009" w:usb3="00000000" w:csb0="000001FF" w:csb1="00000000"/>
+  </w:font>
+  <w:font w:name="Wingdings">
+    <w:panose1 w:val="05000000000000000000"/>
+    <w:charset w:val="02"/>
+    <w:family w:val="auto"/>
+    <w:pitch w:val="variable"/>
+    <w:sig w:usb0="00000000" w:usb1="10000000" w:usb2="00000000" w:usb3="00000000" w:csb0="80000000" w:csb1="00000000"/>
   </w:font>
   <w:font w:name="Calibri">
     <w:panose1 w:val="020F0502020204030204"/>
     <w:charset w:val="00"/>
     <w:family w:val="swiss"/>
     <w:pitch w:val="variable"/>
-    <w:sig w:usb0="E0002AFF" w:usb1="4000ACFF" w:usb2="00000001" w:usb3="00000000" w:csb0="000001FF" w:csb1="00000000"/>
+    <w:sig w:usb0="E4002EFF" w:usb1="C000247B" w:usb2="00000009" w:usb3="00000000" w:csb0="000001FF" w:csb1="00000000"/>
   </w:font>
   <w:font w:name="Calibri Light">
     <w:panose1 w:val="020F0302020204030204"/>
     <w:charset w:val="00"/>
     <w:family w:val="swiss"/>
     <w:pitch w:val="variable"/>
-    <w:sig w:usb0="A0002AEF" w:usb1="4000207B" w:usb2="00000000" w:usb3="00000000" w:csb0="000001FF" w:csb1="00000000"/>
+    <w:sig w:usb0="E4002EFF" w:usb1="C000247B" w:usb2="00000009" w:usb3="00000000" w:csb0="000001FF" w:csb1="00000000"/>
   </w:font>
   <w:font w:name="Gill Sans MT">
     <w:panose1 w:val="020B0502020104020203"/>
@@ -11364,6 +11780,7 @@
     <w:rsid w:val="001B6C04"/>
     <w:rsid w:val="001E0028"/>
     <w:rsid w:val="004A2ABC"/>
+    <w:rsid w:val="00512B22"/>
     <w:rsid w:val="00551BBD"/>
     <w:rsid w:val="005D0CE9"/>
     <w:rsid w:val="005D2484"/>
@@ -11372,8 +11789,10 @@
     <w:rsid w:val="009E6F76"/>
     <w:rsid w:val="00AF6C64"/>
     <w:rsid w:val="00D86902"/>
+    <w:rsid w:val="00E100C3"/>
     <w:rsid w:val="00EA31ED"/>
     <w:rsid w:val="00EF206C"/>
+    <w:rsid w:val="00F0519D"/>
     <w:rsid w:val="00F8264F"/>
   </w:rsids>
   <m:mathPr>
@@ -12280,7 +12699,7 @@
 </file>
 
 <file path=customXml/itemProps2.xml><?xml version="1.0" encoding="utf-8"?>
-<ds:datastoreItem xmlns:ds="http://schemas.openxmlformats.org/officeDocument/2006/customXml" ds:itemID="{CFB9E27D-49E7-414A-A88F-211019A421F4}">
+<ds:datastoreItem xmlns:ds="http://schemas.openxmlformats.org/officeDocument/2006/customXml" ds:itemID="{EBC91096-CB09-43D5-B4DF-A55D3DD59C83}">
   <ds:schemaRefs>
     <ds:schemaRef ds:uri="http://schemas.openxmlformats.org/officeDocument/2006/bibliography"/>
   </ds:schemaRefs>

</xml_diff>